<commit_message>
Levantamento de Requisitos Pronto
</commit_message>
<xml_diff>
--- a/Techman-ProjetoBase/LevantamentoDeRequisitos.docx
+++ b/Techman-ProjetoBase/LevantamentoDeRequisitos.docx
@@ -1,6 +1,6 @@
 
 <file path=word/document.xml><?xml version="1.0" encoding="utf-8"?>
-<w:document xmlns:wpc="http://schemas.microsoft.com/office/word/2010/wordprocessingCanvas" xmlns:cx="http://schemas.microsoft.com/office/drawing/2014/chartex" xmlns:cx1="http://schemas.microsoft.com/office/drawing/2015/9/8/chartex" xmlns:cx2="http://schemas.microsoft.com/office/drawing/2015/10/21/chartex" xmlns:cx3="http://schemas.microsoft.com/office/drawing/2016/5/9/chartex" xmlns:cx4="http://schemas.microsoft.com/office/drawing/2016/5/10/chartex" xmlns:cx5="http://schemas.microsoft.com/office/drawing/2016/5/11/chartex" xmlns:cx6="http://schemas.microsoft.com/office/drawing/2016/5/12/chartex" xmlns:cx7="http://schemas.microsoft.com/office/drawing/2016/5/13/chartex" xmlns:cx8="http://schemas.microsoft.com/office/drawing/2016/5/14/chartex" xmlns:mc="http://schemas.openxmlformats.org/markup-compatibility/2006" xmlns:aink="http://schemas.microsoft.com/office/drawing/2016/ink" xmlns:am3d="http://schemas.microsoft.com/office/drawing/2017/model3d" xmlns:o="urn:schemas-microsoft-com:office:office" xmlns:r="http://schemas.openxmlformats.org/officeDocument/2006/relationships" xmlns:m="http://schemas.openxmlformats.org/officeDocument/2006/math" xmlns:v="urn:schemas-microsoft-com:vml" xmlns:wp14="http://schemas.microsoft.com/office/word/2010/wordprocessingDrawing" xmlns:wp="http://schemas.openxmlformats.org/drawingml/2006/wordprocessingDrawing" xmlns:w10="urn:schemas-microsoft-com:office:word" xmlns:w="http://schemas.openxmlformats.org/wordprocessingml/2006/main" xmlns:w14="http://schemas.microsoft.com/office/word/2010/wordml" xmlns:w15="http://schemas.microsoft.com/office/word/2012/wordml" xmlns:w16cex="http://schemas.microsoft.com/office/word/2018/wordml/cex" xmlns:w16cid="http://schemas.microsoft.com/office/word/2016/wordml/cid" xmlns:w16="http://schemas.microsoft.com/office/word/2018/wordml" xmlns:w16sdtdh="http://schemas.microsoft.com/office/word/2020/wordml/sdtdatahash" xmlns:w16se="http://schemas.microsoft.com/office/word/2015/wordml/symex" xmlns:wpg="http://schemas.microsoft.com/office/word/2010/wordprocessingGroup" xmlns:wpi="http://schemas.microsoft.com/office/word/2010/wordprocessingInk" xmlns:wne="http://schemas.microsoft.com/office/word/2006/wordml" xmlns:wps="http://schemas.microsoft.com/office/word/2010/wordprocessingShape" mc:Ignorable="w14 w15 w16se w16cid w16 w16cex w16sdtdh wp14">
+<w:document xmlns:wpc="http://schemas.microsoft.com/office/word/2010/wordprocessingCanvas" xmlns:cx="http://schemas.microsoft.com/office/drawing/2014/chartex" xmlns:cx1="http://schemas.microsoft.com/office/drawing/2015/9/8/chartex" xmlns:cx2="http://schemas.microsoft.com/office/drawing/2015/10/21/chartex" xmlns:cx3="http://schemas.microsoft.com/office/drawing/2016/5/9/chartex" xmlns:cx4="http://schemas.microsoft.com/office/drawing/2016/5/10/chartex" xmlns:cx5="http://schemas.microsoft.com/office/drawing/2016/5/11/chartex" xmlns:cx6="http://schemas.microsoft.com/office/drawing/2016/5/12/chartex" xmlns:cx7="http://schemas.microsoft.com/office/drawing/2016/5/13/chartex" xmlns:cx8="http://schemas.microsoft.com/office/drawing/2016/5/14/chartex" xmlns:mc="http://schemas.openxmlformats.org/markup-compatibility/2006" xmlns:aink="http://schemas.microsoft.com/office/drawing/2016/ink" xmlns:am3d="http://schemas.microsoft.com/office/drawing/2017/model3d" xmlns:o="urn:schemas-microsoft-com:office:office" xmlns:r="http://schemas.openxmlformats.org/officeDocument/2006/relationships" xmlns:m="http://schemas.openxmlformats.org/officeDocument/2006/math" xmlns:v="urn:schemas-microsoft-com:vml" xmlns:wp14="http://schemas.microsoft.com/office/word/2010/wordprocessingDrawing" xmlns:wp="http://schemas.openxmlformats.org/drawingml/2006/wordprocessingDrawing" xmlns:w10="urn:schemas-microsoft-com:office:word" xmlns:w="http://schemas.openxmlformats.org/wordprocessingml/2006/main" xmlns:w14="http://schemas.microsoft.com/office/word/2010/wordml" xmlns:w15="http://schemas.microsoft.com/office/word/2012/wordml" xmlns:w16cid="http://schemas.microsoft.com/office/word/2016/wordml/cid" xmlns:w16se="http://schemas.microsoft.com/office/word/2015/wordml/symex" xmlns:wpg="http://schemas.microsoft.com/office/word/2010/wordprocessingGroup" xmlns:wpi="http://schemas.microsoft.com/office/word/2010/wordprocessingInk" xmlns:wne="http://schemas.microsoft.com/office/word/2006/wordml" xmlns:wps="http://schemas.microsoft.com/office/word/2010/wordprocessingShape" mc:Ignorable="w14 w15 w16se w16cid wp14">
   <w:body>
     <w:p>
       <w:pPr>
@@ -1804,8 +1804,8 @@
           <w:sz w:val="4"/>
         </w:rPr>
         <w:pict w14:anchorId="04D3BFCC">
-          <v:group id="_x0000_s2060" style="width:434.95pt;height:2.2pt;mso-position-horizontal-relative:char;mso-position-vertical-relative:line" coordsize="8699,44">
-            <v:line id="_x0000_s2061" style="position:absolute" from="0,22" to="8699,22" strokecolor="#1f487c" strokeweight="2.16pt"/>
+          <v:group id="_x0000_s1036" style="width:434.95pt;height:2.2pt;mso-position-horizontal-relative:char;mso-position-vertical-relative:line" coordsize="8699,44">
+            <v:line id="_x0000_s1037" style="position:absolute" from="0,22" to="8699,22" strokecolor="#1f487c" strokeweight="2.16pt"/>
             <w10:anchorlock/>
           </v:group>
         </w:pict>
@@ -2049,8 +2049,8 @@
           <w:sz w:val="4"/>
         </w:rPr>
         <w:pict w14:anchorId="0554B48E">
-          <v:group id="_x0000_s2058" style="width:434.95pt;height:2.2pt;mso-position-horizontal-relative:char;mso-position-vertical-relative:line" coordsize="8699,44">
-            <v:line id="_x0000_s2059" style="position:absolute" from="0,22" to="8699,22" strokecolor="#1f487c" strokeweight="2.16pt"/>
+          <v:group id="_x0000_s1034" style="width:434.95pt;height:2.2pt;mso-position-horizontal-relative:char;mso-position-vertical-relative:line" coordsize="8699,44">
+            <v:line id="_x0000_s1035" style="position:absolute" from="0,22" to="8699,22" strokecolor="#1f487c" strokeweight="2.16pt"/>
             <w10:anchorlock/>
           </v:group>
         </w:pict>
@@ -3475,8 +3475,8 @@
           <w:sz w:val="4"/>
         </w:rPr>
         <w:pict w14:anchorId="07D7C5ED">
-          <v:group id="_x0000_s2056" style="width:434.95pt;height:2.2pt;mso-position-horizontal-relative:char;mso-position-vertical-relative:line" coordsize="8699,44">
-            <v:line id="_x0000_s2057" style="position:absolute" from="0,22" to="8699,22" strokecolor="#1f487c" strokeweight="2.16pt"/>
+          <v:group id="_x0000_s1032" style="width:434.95pt;height:2.2pt;mso-position-horizontal-relative:char;mso-position-vertical-relative:line" coordsize="8699,44">
+            <v:line id="_x0000_s1033" style="position:absolute" from="0,22" to="8699,22" strokecolor="#1f487c" strokeweight="2.16pt"/>
             <w10:anchorlock/>
           </v:group>
         </w:pict>
@@ -3640,6 +3640,13 @@
                 <w:sz w:val="18"/>
               </w:rPr>
             </w:pPr>
+            <w:r>
+              <w:rPr>
+                <w:rFonts w:ascii="Times New Roman"/>
+                <w:sz w:val="18"/>
+              </w:rPr>
+              <w:t>RF001</w:t>
+            </w:r>
           </w:p>
         </w:tc>
         <w:tc>
@@ -3657,6 +3664,41 @@
                 <w:sz w:val="18"/>
               </w:rPr>
             </w:pPr>
+            <w:r>
+              <w:rPr>
+                <w:rFonts w:ascii="Times New Roman"/>
+                <w:sz w:val="18"/>
+              </w:rPr>
+              <w:t>Cadastr</w:t>
+            </w:r>
+            <w:r>
+              <w:rPr>
+                <w:rFonts w:ascii="Times New Roman"/>
+                <w:sz w:val="18"/>
+              </w:rPr>
+              <w:t>ar</w:t>
+            </w:r>
+            <w:r>
+              <w:rPr>
+                <w:rFonts w:ascii="Times New Roman"/>
+                <w:sz w:val="18"/>
+              </w:rPr>
+              <w:t xml:space="preserve"> Coment</w:t>
+            </w:r>
+            <w:r>
+              <w:rPr>
+                <w:rFonts w:ascii="Times New Roman"/>
+                <w:sz w:val="18"/>
+              </w:rPr>
+              <w:t>á</w:t>
+            </w:r>
+            <w:r>
+              <w:rPr>
+                <w:rFonts w:ascii="Times New Roman"/>
+                <w:sz w:val="18"/>
+              </w:rPr>
+              <w:t>rios</w:t>
+            </w:r>
           </w:p>
         </w:tc>
         <w:tc>
@@ -3669,11 +3711,19 @@
           <w:p>
             <w:pPr>
               <w:pStyle w:val="TableParagraph"/>
+              <w:jc w:val="center"/>
               <w:rPr>
                 <w:rFonts w:ascii="Times New Roman"/>
                 <w:sz w:val="18"/>
               </w:rPr>
             </w:pPr>
+            <w:r>
+              <w:rPr>
+                <w:rFonts w:ascii="Times New Roman"/>
+                <w:sz w:val="18"/>
+              </w:rPr>
+              <w:t>Web</w:t>
+            </w:r>
           </w:p>
         </w:tc>
       </w:tr>
@@ -3690,9 +3740,18 @@
               <w:pStyle w:val="TableParagraph"/>
               <w:rPr>
                 <w:rFonts w:ascii="Times New Roman"/>
-                <w:sz w:val="16"/>
-              </w:rPr>
-            </w:pPr>
+                <w:sz w:val="18"/>
+                <w:szCs w:val="18"/>
+              </w:rPr>
+            </w:pPr>
+            <w:r>
+              <w:rPr>
+                <w:rFonts w:ascii="Times New Roman"/>
+                <w:sz w:val="18"/>
+                <w:szCs w:val="18"/>
+              </w:rPr>
+              <w:t>RF002</w:t>
+            </w:r>
           </w:p>
         </w:tc>
         <w:tc>
@@ -3704,9 +3763,50 @@
               <w:pStyle w:val="TableParagraph"/>
               <w:rPr>
                 <w:rFonts w:ascii="Times New Roman"/>
-                <w:sz w:val="16"/>
-              </w:rPr>
-            </w:pPr>
+                <w:sz w:val="18"/>
+                <w:szCs w:val="18"/>
+              </w:rPr>
+            </w:pPr>
+            <w:r>
+              <w:rPr>
+                <w:rFonts w:ascii="Times New Roman"/>
+                <w:sz w:val="18"/>
+                <w:szCs w:val="18"/>
+              </w:rPr>
+              <w:t>Lista</w:t>
+            </w:r>
+            <w:r>
+              <w:rPr>
+                <w:rFonts w:ascii="Times New Roman"/>
+                <w:sz w:val="18"/>
+                <w:szCs w:val="18"/>
+              </w:rPr>
+              <w:t>r</w:t>
+            </w:r>
+            <w:r>
+              <w:rPr>
+                <w:rFonts w:ascii="Times New Roman"/>
+                <w:sz w:val="18"/>
+                <w:szCs w:val="18"/>
+              </w:rPr>
+              <w:t xml:space="preserve"> Coment</w:t>
+            </w:r>
+            <w:r>
+              <w:rPr>
+                <w:rFonts w:ascii="Times New Roman"/>
+                <w:sz w:val="18"/>
+                <w:szCs w:val="18"/>
+              </w:rPr>
+              <w:t>á</w:t>
+            </w:r>
+            <w:r>
+              <w:rPr>
+                <w:rFonts w:ascii="Times New Roman"/>
+                <w:sz w:val="18"/>
+                <w:szCs w:val="18"/>
+              </w:rPr>
+              <w:t>rios</w:t>
+            </w:r>
           </w:p>
         </w:tc>
         <w:tc>
@@ -3716,11 +3816,21 @@
           <w:p>
             <w:pPr>
               <w:pStyle w:val="TableParagraph"/>
-              <w:rPr>
-                <w:rFonts w:ascii="Times New Roman"/>
-                <w:sz w:val="16"/>
-              </w:rPr>
-            </w:pPr>
+              <w:jc w:val="center"/>
+              <w:rPr>
+                <w:rFonts w:ascii="Times New Roman"/>
+                <w:sz w:val="18"/>
+                <w:szCs w:val="18"/>
+              </w:rPr>
+            </w:pPr>
+            <w:r>
+              <w:rPr>
+                <w:rFonts w:ascii="Times New Roman"/>
+                <w:sz w:val="18"/>
+                <w:szCs w:val="18"/>
+              </w:rPr>
+              <w:t>Mobile/Web</w:t>
+            </w:r>
           </w:p>
         </w:tc>
       </w:tr>
@@ -3737,9 +3847,18 @@
               <w:pStyle w:val="TableParagraph"/>
               <w:rPr>
                 <w:rFonts w:ascii="Times New Roman"/>
-                <w:sz w:val="16"/>
-              </w:rPr>
-            </w:pPr>
+                <w:sz w:val="18"/>
+                <w:szCs w:val="18"/>
+              </w:rPr>
+            </w:pPr>
+            <w:r>
+              <w:rPr>
+                <w:rFonts w:ascii="Times New Roman"/>
+                <w:sz w:val="18"/>
+                <w:szCs w:val="18"/>
+              </w:rPr>
+              <w:t>RF003</w:t>
+            </w:r>
           </w:p>
         </w:tc>
         <w:tc>
@@ -3751,9 +3870,18 @@
               <w:pStyle w:val="TableParagraph"/>
               <w:rPr>
                 <w:rFonts w:ascii="Times New Roman"/>
-                <w:sz w:val="16"/>
-              </w:rPr>
-            </w:pPr>
+                <w:sz w:val="18"/>
+                <w:szCs w:val="18"/>
+              </w:rPr>
+            </w:pPr>
+            <w:r>
+              <w:rPr>
+                <w:rFonts w:ascii="Times New Roman"/>
+                <w:sz w:val="18"/>
+                <w:szCs w:val="18"/>
+              </w:rPr>
+              <w:t>Cadastrar Equipamentos</w:t>
+            </w:r>
           </w:p>
         </w:tc>
         <w:tc>
@@ -3763,11 +3891,21 @@
           <w:p>
             <w:pPr>
               <w:pStyle w:val="TableParagraph"/>
-              <w:rPr>
-                <w:rFonts w:ascii="Times New Roman"/>
-                <w:sz w:val="16"/>
-              </w:rPr>
-            </w:pPr>
+              <w:jc w:val="center"/>
+              <w:rPr>
+                <w:rFonts w:ascii="Times New Roman"/>
+                <w:sz w:val="18"/>
+                <w:szCs w:val="18"/>
+              </w:rPr>
+            </w:pPr>
+            <w:r>
+              <w:rPr>
+                <w:rFonts w:ascii="Times New Roman"/>
+                <w:sz w:val="18"/>
+                <w:szCs w:val="18"/>
+              </w:rPr>
+              <w:t>Web</w:t>
+            </w:r>
           </w:p>
         </w:tc>
       </w:tr>
@@ -3784,9 +3922,18 @@
               <w:pStyle w:val="TableParagraph"/>
               <w:rPr>
                 <w:rFonts w:ascii="Times New Roman"/>
-                <w:sz w:val="16"/>
-              </w:rPr>
-            </w:pPr>
+                <w:sz w:val="18"/>
+                <w:szCs w:val="18"/>
+              </w:rPr>
+            </w:pPr>
+            <w:r>
+              <w:rPr>
+                <w:rFonts w:ascii="Times New Roman"/>
+                <w:sz w:val="18"/>
+                <w:szCs w:val="18"/>
+              </w:rPr>
+              <w:t>RF004</w:t>
+            </w:r>
           </w:p>
         </w:tc>
         <w:tc>
@@ -3798,9 +3945,18 @@
               <w:pStyle w:val="TableParagraph"/>
               <w:rPr>
                 <w:rFonts w:ascii="Times New Roman"/>
-                <w:sz w:val="16"/>
-              </w:rPr>
-            </w:pPr>
+                <w:sz w:val="18"/>
+                <w:szCs w:val="18"/>
+              </w:rPr>
+            </w:pPr>
+            <w:r>
+              <w:rPr>
+                <w:rFonts w:ascii="Times New Roman"/>
+                <w:sz w:val="18"/>
+                <w:szCs w:val="18"/>
+              </w:rPr>
+              <w:t>Listar Equipamentos</w:t>
+            </w:r>
           </w:p>
         </w:tc>
         <w:tc>
@@ -3810,11 +3966,21 @@
           <w:p>
             <w:pPr>
               <w:pStyle w:val="TableParagraph"/>
-              <w:rPr>
-                <w:rFonts w:ascii="Times New Roman"/>
-                <w:sz w:val="16"/>
-              </w:rPr>
-            </w:pPr>
+              <w:jc w:val="center"/>
+              <w:rPr>
+                <w:rFonts w:ascii="Times New Roman"/>
+                <w:sz w:val="18"/>
+                <w:szCs w:val="18"/>
+              </w:rPr>
+            </w:pPr>
+            <w:r>
+              <w:rPr>
+                <w:rFonts w:ascii="Times New Roman"/>
+                <w:sz w:val="18"/>
+                <w:szCs w:val="18"/>
+              </w:rPr>
+              <w:t>Mobile/Web</w:t>
+            </w:r>
           </w:p>
         </w:tc>
       </w:tr>
@@ -3831,9 +3997,18 @@
               <w:pStyle w:val="TableParagraph"/>
               <w:rPr>
                 <w:rFonts w:ascii="Times New Roman"/>
-                <w:sz w:val="16"/>
-              </w:rPr>
-            </w:pPr>
+                <w:sz w:val="18"/>
+                <w:szCs w:val="18"/>
+              </w:rPr>
+            </w:pPr>
+            <w:r>
+              <w:rPr>
+                <w:rFonts w:ascii="Times New Roman"/>
+                <w:sz w:val="18"/>
+                <w:szCs w:val="18"/>
+              </w:rPr>
+              <w:t>RF005</w:t>
+            </w:r>
           </w:p>
         </w:tc>
         <w:tc>
@@ -3845,9 +4020,18 @@
               <w:pStyle w:val="TableParagraph"/>
               <w:rPr>
                 <w:rFonts w:ascii="Times New Roman"/>
-                <w:sz w:val="16"/>
-              </w:rPr>
-            </w:pPr>
+                <w:sz w:val="18"/>
+                <w:szCs w:val="18"/>
+              </w:rPr>
+            </w:pPr>
+            <w:r>
+              <w:rPr>
+                <w:rFonts w:ascii="Times New Roman"/>
+                <w:sz w:val="18"/>
+                <w:szCs w:val="18"/>
+              </w:rPr>
+              <w:t>Editar Equipamentos</w:t>
+            </w:r>
           </w:p>
         </w:tc>
         <w:tc>
@@ -3857,11 +4041,171 @@
           <w:p>
             <w:pPr>
               <w:pStyle w:val="TableParagraph"/>
-              <w:rPr>
-                <w:rFonts w:ascii="Times New Roman"/>
-                <w:sz w:val="16"/>
-              </w:rPr>
-            </w:pPr>
+              <w:jc w:val="center"/>
+              <w:rPr>
+                <w:rFonts w:ascii="Times New Roman"/>
+                <w:sz w:val="18"/>
+                <w:szCs w:val="18"/>
+              </w:rPr>
+            </w:pPr>
+            <w:r>
+              <w:rPr>
+                <w:rFonts w:ascii="Times New Roman"/>
+                <w:sz w:val="18"/>
+                <w:szCs w:val="18"/>
+              </w:rPr>
+              <w:t>Web</w:t>
+            </w:r>
+          </w:p>
+        </w:tc>
+      </w:tr>
+      <w:tr>
+        <w:trPr>
+          <w:trHeight w:val="246"/>
+        </w:trPr>
+        <w:tc>
+          <w:tcPr>
+            <w:tcW w:w="939" w:type="dxa"/>
+          </w:tcPr>
+          <w:p>
+            <w:pPr>
+              <w:pStyle w:val="TableParagraph"/>
+              <w:rPr>
+                <w:rFonts w:ascii="Times New Roman"/>
+                <w:sz w:val="18"/>
+                <w:szCs w:val="18"/>
+              </w:rPr>
+            </w:pPr>
+            <w:r>
+              <w:rPr>
+                <w:rFonts w:ascii="Times New Roman"/>
+                <w:sz w:val="18"/>
+                <w:szCs w:val="18"/>
+              </w:rPr>
+              <w:t>RF006</w:t>
+            </w:r>
+          </w:p>
+        </w:tc>
+        <w:tc>
+          <w:tcPr>
+            <w:tcW w:w="4341" w:type="dxa"/>
+          </w:tcPr>
+          <w:p>
+            <w:pPr>
+              <w:pStyle w:val="TableParagraph"/>
+              <w:rPr>
+                <w:rFonts w:ascii="Times New Roman"/>
+                <w:sz w:val="18"/>
+                <w:szCs w:val="18"/>
+              </w:rPr>
+            </w:pPr>
+            <w:r>
+              <w:rPr>
+                <w:rFonts w:ascii="Times New Roman"/>
+                <w:sz w:val="18"/>
+                <w:szCs w:val="18"/>
+              </w:rPr>
+              <w:t>Criar Conta</w:t>
+            </w:r>
+          </w:p>
+        </w:tc>
+        <w:tc>
+          <w:tcPr>
+            <w:tcW w:w="3297" w:type="dxa"/>
+          </w:tcPr>
+          <w:p>
+            <w:pPr>
+              <w:pStyle w:val="TableParagraph"/>
+              <w:jc w:val="center"/>
+              <w:rPr>
+                <w:rFonts w:ascii="Times New Roman"/>
+                <w:sz w:val="18"/>
+                <w:szCs w:val="18"/>
+              </w:rPr>
+            </w:pPr>
+            <w:r>
+              <w:rPr>
+                <w:rFonts w:ascii="Times New Roman"/>
+                <w:sz w:val="18"/>
+                <w:szCs w:val="18"/>
+              </w:rPr>
+              <w:t>Web</w:t>
+            </w:r>
+          </w:p>
+        </w:tc>
+      </w:tr>
+      <w:tr>
+        <w:trPr>
+          <w:trHeight w:val="246"/>
+        </w:trPr>
+        <w:tc>
+          <w:tcPr>
+            <w:tcW w:w="939" w:type="dxa"/>
+          </w:tcPr>
+          <w:p>
+            <w:pPr>
+              <w:pStyle w:val="TableParagraph"/>
+              <w:rPr>
+                <w:rFonts w:ascii="Times New Roman"/>
+                <w:sz w:val="18"/>
+                <w:szCs w:val="18"/>
+              </w:rPr>
+            </w:pPr>
+            <w:r>
+              <w:rPr>
+                <w:rFonts w:ascii="Times New Roman"/>
+                <w:sz w:val="18"/>
+                <w:szCs w:val="18"/>
+              </w:rPr>
+              <w:t>RF007</w:t>
+            </w:r>
+          </w:p>
+        </w:tc>
+        <w:tc>
+          <w:tcPr>
+            <w:tcW w:w="4341" w:type="dxa"/>
+          </w:tcPr>
+          <w:p>
+            <w:pPr>
+              <w:pStyle w:val="TableParagraph"/>
+              <w:rPr>
+                <w:rFonts w:ascii="Times New Roman"/>
+                <w:sz w:val="18"/>
+                <w:szCs w:val="18"/>
+              </w:rPr>
+            </w:pPr>
+            <w:r>
+              <w:rPr>
+                <w:rFonts w:ascii="Times New Roman"/>
+                <w:sz w:val="18"/>
+                <w:szCs w:val="18"/>
+              </w:rPr>
+              <w:t>Efetuar Login</w:t>
+            </w:r>
+          </w:p>
+        </w:tc>
+        <w:tc>
+          <w:tcPr>
+            <w:tcW w:w="3297" w:type="dxa"/>
+          </w:tcPr>
+          <w:p>
+            <w:pPr>
+              <w:pStyle w:val="TableParagraph"/>
+              <w:jc w:val="center"/>
+              <w:rPr>
+                <w:rFonts w:ascii="Times New Roman"/>
+                <w:sz w:val="18"/>
+                <w:szCs w:val="18"/>
+              </w:rPr>
+            </w:pPr>
+            <w:r>
+              <w:rPr>
+                <w:rFonts w:ascii="Times New Roman"/>
+                <w:sz w:val="18"/>
+                <w:szCs w:val="18"/>
+              </w:rPr>
+              <w:t>Mobile/Web</w:t>
+            </w:r>
           </w:p>
         </w:tc>
       </w:tr>
@@ -4009,6 +4353,13 @@
                 <w:sz w:val="20"/>
               </w:rPr>
             </w:pPr>
+            <w:r>
+              <w:rPr>
+                <w:rFonts w:ascii="Times New Roman"/>
+                <w:sz w:val="20"/>
+              </w:rPr>
+              <w:t>RNF001</w:t>
+            </w:r>
           </w:p>
         </w:tc>
         <w:tc>
@@ -4026,6 +4377,13 @@
                 <w:sz w:val="20"/>
               </w:rPr>
             </w:pPr>
+            <w:r>
+              <w:rPr>
+                <w:rFonts w:ascii="Times New Roman"/>
+                <w:sz w:val="20"/>
+              </w:rPr>
+              <w:t xml:space="preserve">A Senha deve ser criptografada </w:t>
+            </w:r>
           </w:p>
         </w:tc>
         <w:tc>
@@ -4043,6 +4401,27 @@
                 <w:sz w:val="20"/>
               </w:rPr>
             </w:pPr>
+            <w:r>
+              <w:rPr>
+                <w:rFonts w:ascii="Times New Roman"/>
+                <w:sz w:val="20"/>
+              </w:rPr>
+              <w:t>Seguran</w:t>
+            </w:r>
+            <w:r>
+              <w:rPr>
+                <w:rFonts w:ascii="Times New Roman"/>
+                <w:sz w:val="20"/>
+              </w:rPr>
+              <w:t>ç</w:t>
+            </w:r>
+            <w:r>
+              <w:rPr>
+                <w:rFonts w:ascii="Times New Roman"/>
+                <w:sz w:val="20"/>
+              </w:rPr>
+              <w:t>a</w:t>
+            </w:r>
           </w:p>
         </w:tc>
       </w:tr>
@@ -4062,6 +4441,13 @@
                 <w:sz w:val="20"/>
               </w:rPr>
             </w:pPr>
+            <w:r>
+              <w:rPr>
+                <w:rFonts w:ascii="Times New Roman"/>
+                <w:sz w:val="20"/>
+              </w:rPr>
+              <w:t>RNF002</w:t>
+            </w:r>
           </w:p>
         </w:tc>
         <w:tc>
@@ -4076,6 +4462,27 @@
                 <w:sz w:val="20"/>
               </w:rPr>
             </w:pPr>
+            <w:r>
+              <w:rPr>
+                <w:rFonts w:ascii="Times New Roman"/>
+                <w:sz w:val="20"/>
+              </w:rPr>
+              <w:t>A tela de listagem deve ser simples, para facilitar o entendimento do usu</w:t>
+            </w:r>
+            <w:r>
+              <w:rPr>
+                <w:rFonts w:ascii="Times New Roman"/>
+                <w:sz w:val="20"/>
+              </w:rPr>
+              <w:t>á</w:t>
+            </w:r>
+            <w:r>
+              <w:rPr>
+                <w:rFonts w:ascii="Times New Roman"/>
+                <w:sz w:val="20"/>
+              </w:rPr>
+              <w:t>rio.</w:t>
+            </w:r>
           </w:p>
         </w:tc>
         <w:tc>
@@ -4090,6 +4497,13 @@
                 <w:sz w:val="20"/>
               </w:rPr>
             </w:pPr>
+            <w:r>
+              <w:rPr>
+                <w:rFonts w:ascii="Times New Roman"/>
+                <w:sz w:val="20"/>
+              </w:rPr>
+              <w:t>Usabilidade</w:t>
+            </w:r>
           </w:p>
         </w:tc>
       </w:tr>
@@ -4109,6 +4523,13 @@
                 <w:sz w:val="20"/>
               </w:rPr>
             </w:pPr>
+            <w:r>
+              <w:rPr>
+                <w:rFonts w:ascii="Times New Roman"/>
+                <w:sz w:val="20"/>
+              </w:rPr>
+              <w:t>RNF003</w:t>
+            </w:r>
           </w:p>
         </w:tc>
         <w:tc>
@@ -4123,6 +4544,13 @@
                 <w:sz w:val="20"/>
               </w:rPr>
             </w:pPr>
+            <w:r>
+              <w:rPr>
+                <w:rFonts w:ascii="Times New Roman"/>
+                <w:sz w:val="20"/>
+              </w:rPr>
+              <w:t>Deve seguir a identidade visual do parceiro</w:t>
+            </w:r>
           </w:p>
         </w:tc>
         <w:tc>
@@ -4137,6 +4565,13 @@
                 <w:sz w:val="20"/>
               </w:rPr>
             </w:pPr>
+            <w:r>
+              <w:rPr>
+                <w:rFonts w:ascii="Times New Roman"/>
+                <w:sz w:val="20"/>
+              </w:rPr>
+              <w:t>Usabilidade</w:t>
+            </w:r>
           </w:p>
         </w:tc>
       </w:tr>
@@ -4156,6 +4591,13 @@
                 <w:sz w:val="20"/>
               </w:rPr>
             </w:pPr>
+            <w:r>
+              <w:rPr>
+                <w:rFonts w:ascii="Times New Roman"/>
+                <w:sz w:val="20"/>
+              </w:rPr>
+              <w:t>RNF004</w:t>
+            </w:r>
           </w:p>
         </w:tc>
         <w:tc>
@@ -4170,6 +4612,55 @@
                 <w:sz w:val="20"/>
               </w:rPr>
             </w:pPr>
+            <w:r>
+              <w:rPr>
+                <w:rFonts w:ascii="Times New Roman"/>
+                <w:sz w:val="20"/>
+              </w:rPr>
+              <w:t>O aplicativo deve ser desenvolvido em React Native, assim n</w:t>
+            </w:r>
+            <w:r>
+              <w:rPr>
+                <w:rFonts w:ascii="Times New Roman"/>
+                <w:sz w:val="20"/>
+              </w:rPr>
+              <w:t>ã</w:t>
+            </w:r>
+            <w:r>
+              <w:rPr>
+                <w:rFonts w:ascii="Times New Roman"/>
+                <w:sz w:val="20"/>
+              </w:rPr>
+              <w:t>o ser</w:t>
+            </w:r>
+            <w:r>
+              <w:rPr>
+                <w:rFonts w:ascii="Times New Roman"/>
+                <w:sz w:val="20"/>
+              </w:rPr>
+              <w:t>á</w:t>
+            </w:r>
+            <w:r>
+              <w:rPr>
+                <w:rFonts w:ascii="Times New Roman"/>
+                <w:sz w:val="20"/>
+              </w:rPr>
+              <w:t xml:space="preserve"> necess</w:t>
+            </w:r>
+            <w:r>
+              <w:rPr>
+                <w:rFonts w:ascii="Times New Roman"/>
+                <w:sz w:val="20"/>
+              </w:rPr>
+              <w:t>á</w:t>
+            </w:r>
+            <w:r>
+              <w:rPr>
+                <w:rFonts w:ascii="Times New Roman"/>
+                <w:sz w:val="20"/>
+              </w:rPr>
+              <w:t>rio um desenvolvimento para cada plataforma.</w:t>
+            </w:r>
           </w:p>
         </w:tc>
         <w:tc>
@@ -4184,6 +4675,13 @@
                 <w:sz w:val="20"/>
               </w:rPr>
             </w:pPr>
+            <w:r>
+              <w:rPr>
+                <w:rFonts w:ascii="Times New Roman"/>
+                <w:sz w:val="20"/>
+              </w:rPr>
+              <w:t>Hardware e Software</w:t>
+            </w:r>
           </w:p>
         </w:tc>
       </w:tr>
@@ -4261,8 +4759,8 @@
           <w:sz w:val="4"/>
         </w:rPr>
         <w:pict w14:anchorId="13246728">
-          <v:group id="_x0000_s2054" style="width:434.95pt;height:2.2pt;mso-position-horizontal-relative:char;mso-position-vertical-relative:line" coordsize="8699,44">
-            <v:line id="_x0000_s2055" style="position:absolute" from="0,22" to="8699,22" strokecolor="#1f487c" strokeweight="2.16pt"/>
+          <v:group id="_x0000_s1030" style="width:434.95pt;height:2.2pt;mso-position-horizontal-relative:char;mso-position-vertical-relative:line" coordsize="8699,44">
+            <v:line id="_x0000_s1031" style="position:absolute" from="0,22" to="8699,22" strokecolor="#1f487c" strokeweight="2.16pt"/>
             <w10:anchorlock/>
           </v:group>
         </w:pict>
@@ -4415,6 +4913,13 @@
                 <w:sz w:val="20"/>
               </w:rPr>
             </w:pPr>
+            <w:r>
+              <w:rPr>
+                <w:rFonts w:ascii="Times New Roman"/>
+                <w:sz w:val="20"/>
+              </w:rPr>
+              <w:t>RN001</w:t>
+            </w:r>
           </w:p>
         </w:tc>
         <w:tc>
@@ -4428,10 +4933,15 @@
             <w:pPr>
               <w:pStyle w:val="TableParagraph"/>
               <w:rPr>
-                <w:rFonts w:ascii="Times New Roman"/>
-                <w:sz w:val="20"/>
-              </w:rPr>
-            </w:pPr>
+                <w:sz w:val="20"/>
+              </w:rPr>
+            </w:pPr>
+            <w:r>
+              <w:rPr>
+                <w:sz w:val="20"/>
+              </w:rPr>
+              <w:t>Listar pacotes ativos – Mobile</w:t>
+            </w:r>
           </w:p>
         </w:tc>
         <w:tc>
@@ -4445,10 +4955,15 @@
             <w:pPr>
               <w:pStyle w:val="TableParagraph"/>
               <w:rPr>
-                <w:rFonts w:ascii="Times New Roman"/>
-                <w:sz w:val="20"/>
-              </w:rPr>
-            </w:pPr>
+                <w:sz w:val="20"/>
+              </w:rPr>
+            </w:pPr>
+            <w:r>
+              <w:rPr>
+                <w:sz w:val="20"/>
+              </w:rPr>
+              <w:t>Somente pacotes ativos devem ser exibidos na listagem inicial no app para o usuário</w:t>
+            </w:r>
           </w:p>
         </w:tc>
       </w:tr>
@@ -4468,6 +4983,13 @@
                 <w:sz w:val="20"/>
               </w:rPr>
             </w:pPr>
+            <w:r>
+              <w:rPr>
+                <w:rFonts w:ascii="Times New Roman"/>
+                <w:sz w:val="20"/>
+              </w:rPr>
+              <w:t>RN002</w:t>
+            </w:r>
           </w:p>
         </w:tc>
         <w:tc>
@@ -4478,10 +5000,15 @@
             <w:pPr>
               <w:pStyle w:val="TableParagraph"/>
               <w:rPr>
-                <w:rFonts w:ascii="Times New Roman"/>
-                <w:sz w:val="20"/>
-              </w:rPr>
-            </w:pPr>
+                <w:sz w:val="20"/>
+              </w:rPr>
+            </w:pPr>
+            <w:r>
+              <w:rPr>
+                <w:sz w:val="20"/>
+              </w:rPr>
+              <w:t>Listar Todos os pacotes – Web</w:t>
+            </w:r>
           </w:p>
         </w:tc>
         <w:tc>
@@ -4492,10 +5019,335 @@
             <w:pPr>
               <w:pStyle w:val="TableParagraph"/>
               <w:rPr>
-                <w:rFonts w:ascii="Times New Roman"/>
-                <w:sz w:val="20"/>
-              </w:rPr>
-            </w:pPr>
+                <w:sz w:val="20"/>
+              </w:rPr>
+            </w:pPr>
+            <w:r>
+              <w:rPr>
+                <w:sz w:val="20"/>
+              </w:rPr>
+              <w:t>No sistema web o administrador poderá cisualizar todos os pacotes</w:t>
+            </w:r>
+          </w:p>
+        </w:tc>
+      </w:tr>
+      <w:tr>
+        <w:trPr>
+          <w:trHeight w:val="303"/>
+        </w:trPr>
+        <w:tc>
+          <w:tcPr>
+            <w:tcW w:w="806" w:type="dxa"/>
+          </w:tcPr>
+          <w:p>
+            <w:pPr>
+              <w:pStyle w:val="TableParagraph"/>
+              <w:rPr>
+                <w:rFonts w:ascii="Times New Roman"/>
+                <w:sz w:val="20"/>
+              </w:rPr>
+            </w:pPr>
+            <w:r>
+              <w:rPr>
+                <w:rFonts w:ascii="Times New Roman"/>
+                <w:sz w:val="20"/>
+              </w:rPr>
+              <w:t>RN003</w:t>
+            </w:r>
+          </w:p>
+        </w:tc>
+        <w:tc>
+          <w:tcPr>
+            <w:tcW w:w="3334" w:type="dxa"/>
+          </w:tcPr>
+          <w:p>
+            <w:pPr>
+              <w:pStyle w:val="TableParagraph"/>
+              <w:rPr>
+                <w:sz w:val="20"/>
+              </w:rPr>
+            </w:pPr>
+            <w:r>
+              <w:rPr>
+                <w:sz w:val="20"/>
+              </w:rPr>
+              <w:t>Login Sistema Web</w:t>
+            </w:r>
+          </w:p>
+        </w:tc>
+        <w:tc>
+          <w:tcPr>
+            <w:tcW w:w="4491" w:type="dxa"/>
+          </w:tcPr>
+          <w:p>
+            <w:pPr>
+              <w:pStyle w:val="TableParagraph"/>
+              <w:rPr>
+                <w:sz w:val="20"/>
+              </w:rPr>
+            </w:pPr>
+            <w:r>
+              <w:rPr>
+                <w:sz w:val="20"/>
+              </w:rPr>
+              <w:t>Somente usuários administradores podem acessar o sistema web</w:t>
+            </w:r>
+          </w:p>
+        </w:tc>
+      </w:tr>
+      <w:tr>
+        <w:trPr>
+          <w:trHeight w:val="303"/>
+        </w:trPr>
+        <w:tc>
+          <w:tcPr>
+            <w:tcW w:w="806" w:type="dxa"/>
+          </w:tcPr>
+          <w:p>
+            <w:pPr>
+              <w:pStyle w:val="TableParagraph"/>
+              <w:rPr>
+                <w:rFonts w:ascii="Times New Roman"/>
+                <w:sz w:val="20"/>
+              </w:rPr>
+            </w:pPr>
+            <w:r>
+              <w:rPr>
+                <w:rFonts w:ascii="Times New Roman"/>
+                <w:sz w:val="20"/>
+              </w:rPr>
+              <w:t>RN004</w:t>
+            </w:r>
+          </w:p>
+        </w:tc>
+        <w:tc>
+          <w:tcPr>
+            <w:tcW w:w="3334" w:type="dxa"/>
+          </w:tcPr>
+          <w:p>
+            <w:pPr>
+              <w:pStyle w:val="TableParagraph"/>
+              <w:rPr>
+                <w:sz w:val="20"/>
+              </w:rPr>
+            </w:pPr>
+            <w:r>
+              <w:rPr>
+                <w:sz w:val="20"/>
+              </w:rPr>
+              <w:t>Não pode nome igual</w:t>
+            </w:r>
+          </w:p>
+        </w:tc>
+        <w:tc>
+          <w:tcPr>
+            <w:tcW w:w="4491" w:type="dxa"/>
+          </w:tcPr>
+          <w:p>
+            <w:pPr>
+              <w:pStyle w:val="TableParagraph"/>
+              <w:rPr>
+                <w:sz w:val="20"/>
+              </w:rPr>
+            </w:pPr>
+            <w:r>
+              <w:rPr>
+                <w:sz w:val="20"/>
+              </w:rPr>
+              <w:t>Não poderá ser cadastrado equipamentos com o mesmo nome</w:t>
+            </w:r>
+          </w:p>
+        </w:tc>
+      </w:tr>
+      <w:tr>
+        <w:trPr>
+          <w:trHeight w:val="303"/>
+        </w:trPr>
+        <w:tc>
+          <w:tcPr>
+            <w:tcW w:w="806" w:type="dxa"/>
+          </w:tcPr>
+          <w:p>
+            <w:pPr>
+              <w:pStyle w:val="TableParagraph"/>
+              <w:rPr>
+                <w:rFonts w:ascii="Times New Roman"/>
+                <w:sz w:val="20"/>
+              </w:rPr>
+            </w:pPr>
+            <w:r>
+              <w:rPr>
+                <w:rFonts w:ascii="Times New Roman"/>
+                <w:sz w:val="20"/>
+              </w:rPr>
+              <w:t>RN005</w:t>
+            </w:r>
+          </w:p>
+        </w:tc>
+        <w:tc>
+          <w:tcPr>
+            <w:tcW w:w="3334" w:type="dxa"/>
+          </w:tcPr>
+          <w:p>
+            <w:pPr>
+              <w:pStyle w:val="TableParagraph"/>
+              <w:rPr>
+                <w:sz w:val="20"/>
+              </w:rPr>
+            </w:pPr>
+            <w:r>
+              <w:rPr>
+                <w:sz w:val="20"/>
+              </w:rPr>
+              <w:t xml:space="preserve">Campos Obrigatórios </w:t>
+            </w:r>
+          </w:p>
+        </w:tc>
+        <w:tc>
+          <w:tcPr>
+            <w:tcW w:w="4491" w:type="dxa"/>
+          </w:tcPr>
+          <w:p>
+            <w:pPr>
+              <w:pStyle w:val="TableParagraph"/>
+              <w:rPr>
+                <w:sz w:val="20"/>
+              </w:rPr>
+            </w:pPr>
+            <w:r>
+              <w:rPr>
+                <w:sz w:val="20"/>
+              </w:rPr>
+              <w:t>Os campos título, descrição, imagem, telefone e status são obrigatórios</w:t>
+            </w:r>
+          </w:p>
+        </w:tc>
+      </w:tr>
+      <w:tr>
+        <w:trPr>
+          <w:trHeight w:val="303"/>
+        </w:trPr>
+        <w:tc>
+          <w:tcPr>
+            <w:tcW w:w="806" w:type="dxa"/>
+          </w:tcPr>
+          <w:p>
+            <w:pPr>
+              <w:pStyle w:val="TableParagraph"/>
+              <w:rPr>
+                <w:rFonts w:ascii="Times New Roman"/>
+                <w:sz w:val="20"/>
+              </w:rPr>
+            </w:pPr>
+            <w:r>
+              <w:rPr>
+                <w:rFonts w:ascii="Times New Roman"/>
+                <w:sz w:val="20"/>
+              </w:rPr>
+              <w:t>RN006</w:t>
+            </w:r>
+          </w:p>
+        </w:tc>
+        <w:tc>
+          <w:tcPr>
+            <w:tcW w:w="3334" w:type="dxa"/>
+          </w:tcPr>
+          <w:p>
+            <w:pPr>
+              <w:pStyle w:val="TableParagraph"/>
+              <w:rPr>
+                <w:sz w:val="20"/>
+              </w:rPr>
+            </w:pPr>
+            <w:r>
+              <w:rPr>
+                <w:sz w:val="20"/>
+              </w:rPr>
+              <w:t>Efetuar Login – Tipo do Campo</w:t>
+            </w:r>
+          </w:p>
+        </w:tc>
+        <w:tc>
+          <w:tcPr>
+            <w:tcW w:w="4491" w:type="dxa"/>
+          </w:tcPr>
+          <w:p>
+            <w:pPr>
+              <w:pStyle w:val="TableParagraph"/>
+              <w:rPr>
+                <w:sz w:val="20"/>
+              </w:rPr>
+            </w:pPr>
+            <w:r>
+              <w:rPr>
+                <w:sz w:val="20"/>
+              </w:rPr>
+              <w:t>Para efetuar login no sistema é necessário o e-mail e senha.</w:t>
+            </w:r>
+          </w:p>
+        </w:tc>
+      </w:tr>
+      <w:tr>
+        <w:trPr>
+          <w:trHeight w:val="303"/>
+        </w:trPr>
+        <w:tc>
+          <w:tcPr>
+            <w:tcW w:w="806" w:type="dxa"/>
+          </w:tcPr>
+          <w:p>
+            <w:pPr>
+              <w:pStyle w:val="TableParagraph"/>
+              <w:rPr>
+                <w:rFonts w:ascii="Times New Roman"/>
+                <w:sz w:val="20"/>
+              </w:rPr>
+            </w:pPr>
+            <w:r>
+              <w:rPr>
+                <w:rFonts w:ascii="Times New Roman"/>
+                <w:sz w:val="20"/>
+              </w:rPr>
+              <w:t>RN007</w:t>
+            </w:r>
+          </w:p>
+        </w:tc>
+        <w:tc>
+          <w:tcPr>
+            <w:tcW w:w="3334" w:type="dxa"/>
+          </w:tcPr>
+          <w:p>
+            <w:pPr>
+              <w:pStyle w:val="TableParagraph"/>
+              <w:rPr>
+                <w:sz w:val="20"/>
+              </w:rPr>
+            </w:pPr>
+            <w:r>
+              <w:rPr>
+                <w:sz w:val="20"/>
+              </w:rPr>
+              <w:t>Excluir Comentário</w:t>
+            </w:r>
+          </w:p>
+        </w:tc>
+        <w:tc>
+          <w:tcPr>
+            <w:tcW w:w="4491" w:type="dxa"/>
+          </w:tcPr>
+          <w:p>
+            <w:pPr>
+              <w:pStyle w:val="TableParagraph"/>
+              <w:rPr>
+                <w:sz w:val="20"/>
+              </w:rPr>
+            </w:pPr>
+            <w:r>
+              <w:rPr>
+                <w:sz w:val="20"/>
+              </w:rPr>
+              <w:t>Somente administrador ou usuário que cadastrou o comentário.</w:t>
+            </w:r>
           </w:p>
         </w:tc>
       </w:tr>
@@ -4634,11 +5486,19 @@
           <w:p>
             <w:pPr>
               <w:pStyle w:val="TableParagraph"/>
-              <w:rPr>
-                <w:rFonts w:ascii="Times New Roman"/>
-                <w:sz w:val="20"/>
-              </w:rPr>
-            </w:pPr>
+              <w:jc w:val="center"/>
+              <w:rPr>
+                <w:rFonts w:ascii="Times New Roman"/>
+                <w:sz w:val="20"/>
+              </w:rPr>
+            </w:pPr>
+            <w:r>
+              <w:rPr>
+                <w:rFonts w:ascii="Times New Roman"/>
+                <w:sz w:val="20"/>
+              </w:rPr>
+              <w:t>1</w:t>
+            </w:r>
           </w:p>
         </w:tc>
         <w:tc>
@@ -4656,6 +5516,41 @@
                 <w:sz w:val="20"/>
               </w:rPr>
             </w:pPr>
+            <w:r>
+              <w:rPr>
+                <w:rFonts w:ascii="Times New Roman"/>
+                <w:sz w:val="20"/>
+              </w:rPr>
+              <w:t>Dispositivo com no m</w:t>
+            </w:r>
+            <w:r>
+              <w:rPr>
+                <w:rFonts w:ascii="Times New Roman"/>
+                <w:sz w:val="20"/>
+              </w:rPr>
+              <w:t>í</w:t>
+            </w:r>
+            <w:r>
+              <w:rPr>
+                <w:rFonts w:ascii="Times New Roman"/>
+                <w:sz w:val="20"/>
+              </w:rPr>
+              <w:t>nimo de 512MB de mem</w:t>
+            </w:r>
+            <w:r>
+              <w:rPr>
+                <w:rFonts w:ascii="Times New Roman"/>
+                <w:sz w:val="20"/>
+              </w:rPr>
+              <w:t>ó</w:t>
+            </w:r>
+            <w:r>
+              <w:rPr>
+                <w:rFonts w:ascii="Times New Roman"/>
+                <w:sz w:val="20"/>
+              </w:rPr>
+              <w:t>ria de RAM.</w:t>
+            </w:r>
           </w:p>
         </w:tc>
       </w:tr>
@@ -4670,11 +5565,19 @@
           <w:p>
             <w:pPr>
               <w:pStyle w:val="TableParagraph"/>
-              <w:rPr>
-                <w:rFonts w:ascii="Times New Roman"/>
-                <w:sz w:val="20"/>
-              </w:rPr>
-            </w:pPr>
+              <w:jc w:val="center"/>
+              <w:rPr>
+                <w:rFonts w:ascii="Times New Roman"/>
+                <w:sz w:val="20"/>
+              </w:rPr>
+            </w:pPr>
+            <w:r>
+              <w:rPr>
+                <w:rFonts w:ascii="Times New Roman"/>
+                <w:sz w:val="20"/>
+              </w:rPr>
+              <w:t>2</w:t>
+            </w:r>
           </w:p>
         </w:tc>
         <w:tc>
@@ -4689,6 +5592,55 @@
                 <w:sz w:val="20"/>
               </w:rPr>
             </w:pPr>
+            <w:r>
+              <w:rPr>
+                <w:rFonts w:ascii="Times New Roman"/>
+                <w:sz w:val="20"/>
+              </w:rPr>
+              <w:t>Espa</w:t>
+            </w:r>
+            <w:r>
+              <w:rPr>
+                <w:rFonts w:ascii="Times New Roman"/>
+                <w:sz w:val="20"/>
+              </w:rPr>
+              <w:t>ç</w:t>
+            </w:r>
+            <w:r>
+              <w:rPr>
+                <w:rFonts w:ascii="Times New Roman"/>
+                <w:sz w:val="20"/>
+              </w:rPr>
+              <w:t>o reservado m</w:t>
+            </w:r>
+            <w:r>
+              <w:rPr>
+                <w:rFonts w:ascii="Times New Roman"/>
+                <w:sz w:val="20"/>
+              </w:rPr>
+              <w:t>í</w:t>
+            </w:r>
+            <w:r>
+              <w:rPr>
+                <w:rFonts w:ascii="Times New Roman"/>
+                <w:sz w:val="20"/>
+              </w:rPr>
+              <w:t>nimo de 50MB na mem</w:t>
+            </w:r>
+            <w:r>
+              <w:rPr>
+                <w:rFonts w:ascii="Times New Roman"/>
+                <w:sz w:val="20"/>
+              </w:rPr>
+              <w:t>ó</w:t>
+            </w:r>
+            <w:r>
+              <w:rPr>
+                <w:rFonts w:ascii="Times New Roman"/>
+                <w:sz w:val="20"/>
+              </w:rPr>
+              <w:t>ria interna do dispositivo.</w:t>
+            </w:r>
           </w:p>
         </w:tc>
       </w:tr>
@@ -4703,11 +5655,19 @@
           <w:p>
             <w:pPr>
               <w:pStyle w:val="TableParagraph"/>
-              <w:rPr>
-                <w:rFonts w:ascii="Times New Roman"/>
-                <w:sz w:val="20"/>
-              </w:rPr>
-            </w:pPr>
+              <w:jc w:val="center"/>
+              <w:rPr>
+                <w:rFonts w:ascii="Times New Roman"/>
+                <w:sz w:val="20"/>
+              </w:rPr>
+            </w:pPr>
+            <w:r>
+              <w:rPr>
+                <w:rFonts w:ascii="Times New Roman"/>
+                <w:sz w:val="20"/>
+              </w:rPr>
+              <w:t>3</w:t>
+            </w:r>
           </w:p>
         </w:tc>
         <w:tc>
@@ -4722,6 +5682,41 @@
                 <w:sz w:val="20"/>
               </w:rPr>
             </w:pPr>
+            <w:r>
+              <w:rPr>
+                <w:rFonts w:ascii="Times New Roman"/>
+                <w:sz w:val="20"/>
+              </w:rPr>
+              <w:t>O dispositivo deve conter a fun</w:t>
+            </w:r>
+            <w:r>
+              <w:rPr>
+                <w:rFonts w:ascii="Times New Roman"/>
+                <w:sz w:val="20"/>
+              </w:rPr>
+              <w:t>çã</w:t>
+            </w:r>
+            <w:r>
+              <w:rPr>
+                <w:rFonts w:ascii="Times New Roman"/>
+                <w:sz w:val="20"/>
+              </w:rPr>
+              <w:t xml:space="preserve">o Wi-Fi ou Plano de Dados pelo Chip SIM para acesso </w:t>
+            </w:r>
+            <w:r>
+              <w:rPr>
+                <w:rFonts w:ascii="Times New Roman"/>
+                <w:sz w:val="20"/>
+              </w:rPr>
+              <w:t>à</w:t>
+            </w:r>
+            <w:r>
+              <w:rPr>
+                <w:rFonts w:ascii="Times New Roman"/>
+                <w:sz w:val="20"/>
+              </w:rPr>
+              <w:t xml:space="preserve"> internet.</w:t>
+            </w:r>
           </w:p>
         </w:tc>
       </w:tr>
@@ -4868,11 +5863,19 @@
           <w:p>
             <w:pPr>
               <w:pStyle w:val="TableParagraph"/>
-              <w:rPr>
-                <w:rFonts w:ascii="Times New Roman"/>
-                <w:sz w:val="20"/>
-              </w:rPr>
-            </w:pPr>
+              <w:jc w:val="center"/>
+              <w:rPr>
+                <w:rFonts w:ascii="Times New Roman"/>
+                <w:sz w:val="20"/>
+              </w:rPr>
+            </w:pPr>
+            <w:r>
+              <w:rPr>
+                <w:rFonts w:ascii="Times New Roman"/>
+                <w:sz w:val="20"/>
+              </w:rPr>
+              <w:t>1</w:t>
+            </w:r>
           </w:p>
         </w:tc>
         <w:tc>
@@ -4892,6 +5895,41 @@
                 <w:sz w:val="20"/>
               </w:rPr>
             </w:pPr>
+            <w:r>
+              <w:rPr>
+                <w:rFonts w:ascii="Times New Roman"/>
+                <w:sz w:val="20"/>
+              </w:rPr>
+              <w:t>O aplicativo poder</w:t>
+            </w:r>
+            <w:r>
+              <w:rPr>
+                <w:rFonts w:ascii="Times New Roman"/>
+                <w:sz w:val="20"/>
+              </w:rPr>
+              <w:t>á</w:t>
+            </w:r>
+            <w:r>
+              <w:rPr>
+                <w:rFonts w:ascii="Times New Roman"/>
+                <w:sz w:val="20"/>
+              </w:rPr>
+              <w:t xml:space="preserve"> ser instalado nos sistemas operacionais Android no m</w:t>
+            </w:r>
+            <w:r>
+              <w:rPr>
+                <w:rFonts w:ascii="Times New Roman"/>
+                <w:sz w:val="20"/>
+              </w:rPr>
+              <w:t>í</w:t>
+            </w:r>
+            <w:r>
+              <w:rPr>
+                <w:rFonts w:ascii="Times New Roman"/>
+                <w:sz w:val="20"/>
+              </w:rPr>
+              <w:t>nimo 10 e iOS 10.</w:t>
+            </w:r>
           </w:p>
         </w:tc>
       </w:tr>
@@ -5054,6 +6092,8 @@
                 <w:sz w:val="20"/>
               </w:rPr>
             </w:pPr>
+            <w:bookmarkStart w:id="11" w:name="_GoBack"/>
+            <w:bookmarkEnd w:id="11"/>
           </w:p>
         </w:tc>
         <w:tc>
@@ -5552,8 +6592,8 @@
           <w:sz w:val="4"/>
         </w:rPr>
         <w:pict w14:anchorId="781D24CF">
-          <v:group id="_x0000_s2052" style="width:434.95pt;height:2.2pt;mso-position-horizontal-relative:char;mso-position-vertical-relative:line" coordsize="8699,44">
-            <v:line id="_x0000_s2053" style="position:absolute" from="0,22" to="8699,22" strokecolor="#1f487c" strokeweight="2.16pt"/>
+          <v:group id="_x0000_s1028" style="width:434.95pt;height:2.2pt;mso-position-horizontal-relative:char;mso-position-vertical-relative:line" coordsize="8699,44">
+            <v:line id="_x0000_s1029" style="position:absolute" from="0,22" to="8699,22" strokecolor="#1f487c" strokeweight="2.16pt"/>
             <w10:anchorlock/>
           </v:group>
         </w:pict>
@@ -5649,7 +6689,7 @@
       </w:pPr>
       <w:r>
         <w:pict w14:anchorId="111A1369">
-          <v:shape id="_x0000_s2051" style="position:absolute;margin-left:90.35pt;margin-top:12.4pt;width:446.45pt;height:.1pt;z-index:-15726080;mso-wrap-distance-left:0;mso-wrap-distance-right:0;mso-position-horizontal-relative:page" coordorigin="1807,248" coordsize="8929,0" path="m1807,248r8929,e" filled="f" strokeweight=".5pt">
+          <v:shape id="_x0000_s1027" style="position:absolute;margin-left:90.35pt;margin-top:12.4pt;width:446.45pt;height:.1pt;z-index:-15726080;mso-wrap-distance-left:0;mso-wrap-distance-right:0;mso-position-horizontal-relative:page" coordorigin="1807,248" coordsize="8929,0" path="m1807,248r8929,e" filled="f" strokeweight=".5pt">
             <v:path arrowok="t"/>
             <w10:wrap type="topAndBottom" anchorx="page"/>
           </v:shape>
@@ -5690,7 +6730,7 @@
       </w:pPr>
       <w:r>
         <w:pict w14:anchorId="30676083">
-          <v:shape id="_x0000_s2050" style="position:absolute;margin-left:90.35pt;margin-top:18.1pt;width:446.45pt;height:.1pt;z-index:-15725568;mso-wrap-distance-left:0;mso-wrap-distance-right:0;mso-position-horizontal-relative:page" coordorigin="1807,362" coordsize="8929,0" path="m1807,362r8929,e" filled="f" strokeweight=".5pt">
+          <v:shape id="_x0000_s1026" style="position:absolute;margin-left:90.35pt;margin-top:18.1pt;width:446.45pt;height:.1pt;z-index:-15725568;mso-wrap-distance-left:0;mso-wrap-distance-right:0;mso-position-horizontal-relative:page" coordorigin="1807,362" coordsize="8929,0" path="m1807,362r8929,e" filled="f" strokeweight=".5pt">
             <v:path arrowok="t"/>
             <w10:wrap type="topAndBottom" anchorx="page"/>
           </v:shape>
@@ -5734,7 +6774,7 @@
 </file>
 
 <file path=word/endnotes.xml><?xml version="1.0" encoding="utf-8"?>
-<w:endnotes xmlns:wpc="http://schemas.microsoft.com/office/word/2010/wordprocessingCanvas" xmlns:cx="http://schemas.microsoft.com/office/drawing/2014/chartex" xmlns:cx1="http://schemas.microsoft.com/office/drawing/2015/9/8/chartex" xmlns:cx2="http://schemas.microsoft.com/office/drawing/2015/10/21/chartex" xmlns:cx3="http://schemas.microsoft.com/office/drawing/2016/5/9/chartex" xmlns:cx4="http://schemas.microsoft.com/office/drawing/2016/5/10/chartex" xmlns:cx5="http://schemas.microsoft.com/office/drawing/2016/5/11/chartex" xmlns:cx6="http://schemas.microsoft.com/office/drawing/2016/5/12/chartex" xmlns:cx7="http://schemas.microsoft.com/office/drawing/2016/5/13/chartex" xmlns:cx8="http://schemas.microsoft.com/office/drawing/2016/5/14/chartex" xmlns:mc="http://schemas.openxmlformats.org/markup-compatibility/2006" xmlns:aink="http://schemas.microsoft.com/office/drawing/2016/ink" xmlns:am3d="http://schemas.microsoft.com/office/drawing/2017/model3d" xmlns:o="urn:schemas-microsoft-com:office:office" xmlns:r="http://schemas.openxmlformats.org/officeDocument/2006/relationships" xmlns:m="http://schemas.openxmlformats.org/officeDocument/2006/math" xmlns:v="urn:schemas-microsoft-com:vml" xmlns:wp14="http://schemas.microsoft.com/office/word/2010/wordprocessingDrawing" xmlns:wp="http://schemas.openxmlformats.org/drawingml/2006/wordprocessingDrawing" xmlns:w10="urn:schemas-microsoft-com:office:word" xmlns:w="http://schemas.openxmlformats.org/wordprocessingml/2006/main" xmlns:w14="http://schemas.microsoft.com/office/word/2010/wordml" xmlns:w15="http://schemas.microsoft.com/office/word/2012/wordml" xmlns:w16cex="http://schemas.microsoft.com/office/word/2018/wordml/cex" xmlns:w16cid="http://schemas.microsoft.com/office/word/2016/wordml/cid" xmlns:w16="http://schemas.microsoft.com/office/word/2018/wordml" xmlns:w16sdtdh="http://schemas.microsoft.com/office/word/2020/wordml/sdtdatahash" xmlns:w16se="http://schemas.microsoft.com/office/word/2015/wordml/symex" xmlns:wpg="http://schemas.microsoft.com/office/word/2010/wordprocessingGroup" xmlns:wpi="http://schemas.microsoft.com/office/word/2010/wordprocessingInk" xmlns:wne="http://schemas.microsoft.com/office/word/2006/wordml" xmlns:wps="http://schemas.microsoft.com/office/word/2010/wordprocessingShape" mc:Ignorable="w14 w15 w16se w16cid w16 w16cex w16sdtdh wp14">
+<w:endnotes xmlns:wpc="http://schemas.microsoft.com/office/word/2010/wordprocessingCanvas" xmlns:cx="http://schemas.microsoft.com/office/drawing/2014/chartex" xmlns:cx1="http://schemas.microsoft.com/office/drawing/2015/9/8/chartex" xmlns:cx2="http://schemas.microsoft.com/office/drawing/2015/10/21/chartex" xmlns:cx3="http://schemas.microsoft.com/office/drawing/2016/5/9/chartex" xmlns:cx4="http://schemas.microsoft.com/office/drawing/2016/5/10/chartex" xmlns:cx5="http://schemas.microsoft.com/office/drawing/2016/5/11/chartex" xmlns:cx6="http://schemas.microsoft.com/office/drawing/2016/5/12/chartex" xmlns:cx7="http://schemas.microsoft.com/office/drawing/2016/5/13/chartex" xmlns:cx8="http://schemas.microsoft.com/office/drawing/2016/5/14/chartex" xmlns:mc="http://schemas.openxmlformats.org/markup-compatibility/2006" xmlns:aink="http://schemas.microsoft.com/office/drawing/2016/ink" xmlns:am3d="http://schemas.microsoft.com/office/drawing/2017/model3d" xmlns:o="urn:schemas-microsoft-com:office:office" xmlns:r="http://schemas.openxmlformats.org/officeDocument/2006/relationships" xmlns:m="http://schemas.openxmlformats.org/officeDocument/2006/math" xmlns:v="urn:schemas-microsoft-com:vml" xmlns:wp14="http://schemas.microsoft.com/office/word/2010/wordprocessingDrawing" xmlns:wp="http://schemas.openxmlformats.org/drawingml/2006/wordprocessingDrawing" xmlns:w10="urn:schemas-microsoft-com:office:word" xmlns:w="http://schemas.openxmlformats.org/wordprocessingml/2006/main" xmlns:w14="http://schemas.microsoft.com/office/word/2010/wordml" xmlns:w15="http://schemas.microsoft.com/office/word/2012/wordml" xmlns:w16cid="http://schemas.microsoft.com/office/word/2016/wordml/cid" xmlns:w16se="http://schemas.microsoft.com/office/word/2015/wordml/symex" xmlns:wpg="http://schemas.microsoft.com/office/word/2010/wordprocessingGroup" xmlns:wpi="http://schemas.microsoft.com/office/word/2010/wordprocessingInk" xmlns:wne="http://schemas.microsoft.com/office/word/2006/wordml" xmlns:wps="http://schemas.microsoft.com/office/word/2010/wordprocessingShape" mc:Ignorable="w14 w15 w16se w16cid wp14">
   <w:endnote w:type="separator" w:id="-1">
     <w:p>
       <w:r>
@@ -5753,7 +6793,7 @@
 </file>
 
 <file path=word/footer1.xml><?xml version="1.0" encoding="utf-8"?>
-<w:ftr xmlns:wpc="http://schemas.microsoft.com/office/word/2010/wordprocessingCanvas" xmlns:cx="http://schemas.microsoft.com/office/drawing/2014/chartex" xmlns:cx1="http://schemas.microsoft.com/office/drawing/2015/9/8/chartex" xmlns:cx2="http://schemas.microsoft.com/office/drawing/2015/10/21/chartex" xmlns:cx3="http://schemas.microsoft.com/office/drawing/2016/5/9/chartex" xmlns:cx4="http://schemas.microsoft.com/office/drawing/2016/5/10/chartex" xmlns:cx5="http://schemas.microsoft.com/office/drawing/2016/5/11/chartex" xmlns:cx6="http://schemas.microsoft.com/office/drawing/2016/5/12/chartex" xmlns:cx7="http://schemas.microsoft.com/office/drawing/2016/5/13/chartex" xmlns:cx8="http://schemas.microsoft.com/office/drawing/2016/5/14/chartex" xmlns:mc="http://schemas.openxmlformats.org/markup-compatibility/2006" xmlns:aink="http://schemas.microsoft.com/office/drawing/2016/ink" xmlns:am3d="http://schemas.microsoft.com/office/drawing/2017/model3d" xmlns:o="urn:schemas-microsoft-com:office:office" xmlns:r="http://schemas.openxmlformats.org/officeDocument/2006/relationships" xmlns:m="http://schemas.openxmlformats.org/officeDocument/2006/math" xmlns:v="urn:schemas-microsoft-com:vml" xmlns:wp14="http://schemas.microsoft.com/office/word/2010/wordprocessingDrawing" xmlns:wp="http://schemas.openxmlformats.org/drawingml/2006/wordprocessingDrawing" xmlns:w10="urn:schemas-microsoft-com:office:word" xmlns:w="http://schemas.openxmlformats.org/wordprocessingml/2006/main" xmlns:w14="http://schemas.microsoft.com/office/word/2010/wordml" xmlns:w15="http://schemas.microsoft.com/office/word/2012/wordml" xmlns:w16cex="http://schemas.microsoft.com/office/word/2018/wordml/cex" xmlns:w16cid="http://schemas.microsoft.com/office/word/2016/wordml/cid" xmlns:w16="http://schemas.microsoft.com/office/word/2018/wordml" xmlns:w16sdtdh="http://schemas.microsoft.com/office/word/2020/wordml/sdtdatahash" xmlns:w16se="http://schemas.microsoft.com/office/word/2015/wordml/symex" xmlns:wpg="http://schemas.microsoft.com/office/word/2010/wordprocessingGroup" xmlns:wpi="http://schemas.microsoft.com/office/word/2010/wordprocessingInk" xmlns:wne="http://schemas.microsoft.com/office/word/2006/wordml" xmlns:wps="http://schemas.microsoft.com/office/word/2010/wordprocessingShape" mc:Ignorable="w14 w15 w16se w16cid w16 w16cex w16sdtdh wp14">
+<w:ftr xmlns:wpc="http://schemas.microsoft.com/office/word/2010/wordprocessingCanvas" xmlns:cx="http://schemas.microsoft.com/office/drawing/2014/chartex" xmlns:cx1="http://schemas.microsoft.com/office/drawing/2015/9/8/chartex" xmlns:cx2="http://schemas.microsoft.com/office/drawing/2015/10/21/chartex" xmlns:cx3="http://schemas.microsoft.com/office/drawing/2016/5/9/chartex" xmlns:cx4="http://schemas.microsoft.com/office/drawing/2016/5/10/chartex" xmlns:cx5="http://schemas.microsoft.com/office/drawing/2016/5/11/chartex" xmlns:cx6="http://schemas.microsoft.com/office/drawing/2016/5/12/chartex" xmlns:cx7="http://schemas.microsoft.com/office/drawing/2016/5/13/chartex" xmlns:cx8="http://schemas.microsoft.com/office/drawing/2016/5/14/chartex" xmlns:mc="http://schemas.openxmlformats.org/markup-compatibility/2006" xmlns:aink="http://schemas.microsoft.com/office/drawing/2016/ink" xmlns:am3d="http://schemas.microsoft.com/office/drawing/2017/model3d" xmlns:o="urn:schemas-microsoft-com:office:office" xmlns:r="http://schemas.openxmlformats.org/officeDocument/2006/relationships" xmlns:m="http://schemas.openxmlformats.org/officeDocument/2006/math" xmlns:v="urn:schemas-microsoft-com:vml" xmlns:wp14="http://schemas.microsoft.com/office/word/2010/wordprocessingDrawing" xmlns:wp="http://schemas.openxmlformats.org/drawingml/2006/wordprocessingDrawing" xmlns:w10="urn:schemas-microsoft-com:office:word" xmlns:w="http://schemas.openxmlformats.org/wordprocessingml/2006/main" xmlns:w14="http://schemas.microsoft.com/office/word/2010/wordml" xmlns:w15="http://schemas.microsoft.com/office/word/2012/wordml" xmlns:w16cid="http://schemas.microsoft.com/office/word/2016/wordml/cid" xmlns:w16se="http://schemas.microsoft.com/office/word/2015/wordml/symex" xmlns:wpg="http://schemas.microsoft.com/office/word/2010/wordprocessingGroup" xmlns:wpi="http://schemas.microsoft.com/office/word/2010/wordprocessingInk" xmlns:wne="http://schemas.microsoft.com/office/word/2006/wordml" xmlns:wps="http://schemas.microsoft.com/office/word/2010/wordprocessingShape" mc:Ignorable="w14 w15 w16se w16cid wp14">
   <w:p>
     <w:pPr>
       <w:pStyle w:val="Corpodetexto"/>
@@ -5761,12 +6801,12 @@
     </w:pPr>
     <w:r>
       <w:pict w14:anchorId="4757FA49">
-        <v:group id="_x0000_s1057" style="position:absolute;margin-left:90pt;margin-top:736.1pt;width:492.1pt;height:.5pt;z-index:-16047104;mso-position-horizontal-relative:page;mso-position-vertical-relative:page" coordorigin="1800,14722" coordsize="9842,10">
-          <v:line id="_x0000_s1062" style="position:absolute" from="1800,14727" to="5737,14727" strokeweight=".16931mm"/>
-          <v:rect id="_x0000_s1061" style="position:absolute;left:5737;top:14722;width:10;height:10" fillcolor="black" stroked="f"/>
-          <v:line id="_x0000_s1060" style="position:absolute" from="5747,14727" to="8689,14727" strokeweight=".16931mm"/>
-          <v:rect id="_x0000_s1059" style="position:absolute;left:8689;top:14722;width:10;height:10" fillcolor="black" stroked="f"/>
-          <v:line id="_x0000_s1058" style="position:absolute" from="8699,14727" to="11642,14727" strokeweight=".16931mm"/>
+        <v:group id="_x0000_s2081" style="position:absolute;margin-left:90pt;margin-top:736.1pt;width:492.1pt;height:.5pt;z-index:-16047104;mso-position-horizontal-relative:page;mso-position-vertical-relative:page" coordorigin="1800,14722" coordsize="9842,10">
+          <v:line id="_x0000_s2086" style="position:absolute" from="1800,14727" to="5737,14727" strokeweight=".16931mm"/>
+          <v:rect id="_x0000_s2085" style="position:absolute;left:5737;top:14722;width:10;height:10" fillcolor="black" stroked="f"/>
+          <v:line id="_x0000_s2084" style="position:absolute" from="5747,14727" to="8689,14727" strokeweight=".16931mm"/>
+          <v:rect id="_x0000_s2083" style="position:absolute;left:8689;top:14722;width:10;height:10" fillcolor="black" stroked="f"/>
+          <v:line id="_x0000_s2082" style="position:absolute" from="8699,14727" to="11642,14727" strokeweight=".16931mm"/>
           <w10:wrap anchorx="page" anchory="page"/>
         </v:group>
       </w:pict>
@@ -5777,7 +6817,7 @@
           <v:stroke joinstyle="miter"/>
           <v:path gradientshapeok="t" o:connecttype="rect"/>
         </v:shapetype>
-        <v:shape id="_x0000_s1056" type="#_x0000_t202" style="position:absolute;margin-left:94.4pt;margin-top:735.75pt;width:172.9pt;height:11.75pt;z-index:-16046592;mso-position-horizontal-relative:page;mso-position-vertical-relative:page" filled="f" stroked="f">
+        <v:shape id="_x0000_s2080" type="#_x0000_t202" style="position:absolute;margin-left:94.4pt;margin-top:735.75pt;width:172.9pt;height:11.75pt;z-index:-16046592;mso-position-horizontal-relative:page;mso-position-vertical-relative:page" filled="f" stroked="f">
           <v:textbox inset="0,0,0,0">
             <w:txbxContent>
               <w:p>
@@ -5803,7 +6843,7 @@
     </w:r>
     <w:r>
       <w:pict w14:anchorId="76AB5AC0">
-        <v:shape id="_x0000_s1055" type="#_x0000_t202" style="position:absolute;margin-left:510.5pt;margin-top:735.75pt;width:62.15pt;height:11.75pt;z-index:-16046080;mso-position-horizontal-relative:page;mso-position-vertical-relative:page" filled="f" stroked="f">
+        <v:shape id="_x0000_s2079" type="#_x0000_t202" style="position:absolute;margin-left:510.5pt;margin-top:735.75pt;width:62.15pt;height:11.75pt;z-index:-16046080;mso-position-horizontal-relative:page;mso-position-vertical-relative:page" filled="f" stroked="f">
           <v:textbox inset="0,0,0,0">
             <w:txbxContent>
               <w:p>
@@ -5818,13 +6858,7 @@
                   <w:rPr>
                     <w:sz w:val="16"/>
                   </w:rPr>
-                  <w:t xml:space="preserve">Página </w:t>
-                </w:r>
-                <w:r>
-                  <w:rPr>
-                    <w:sz w:val="16"/>
-                  </w:rPr>
-                  <w:t>2 de 13</w:t>
+                  <w:t>Página 2 de 13</w:t>
                 </w:r>
               </w:p>
             </w:txbxContent>
@@ -5838,7 +6872,7 @@
 </file>
 
 <file path=word/footer2.xml><?xml version="1.0" encoding="utf-8"?>
-<w:ftr xmlns:wpc="http://schemas.microsoft.com/office/word/2010/wordprocessingCanvas" xmlns:cx="http://schemas.microsoft.com/office/drawing/2014/chartex" xmlns:cx1="http://schemas.microsoft.com/office/drawing/2015/9/8/chartex" xmlns:cx2="http://schemas.microsoft.com/office/drawing/2015/10/21/chartex" xmlns:cx3="http://schemas.microsoft.com/office/drawing/2016/5/9/chartex" xmlns:cx4="http://schemas.microsoft.com/office/drawing/2016/5/10/chartex" xmlns:cx5="http://schemas.microsoft.com/office/drawing/2016/5/11/chartex" xmlns:cx6="http://schemas.microsoft.com/office/drawing/2016/5/12/chartex" xmlns:cx7="http://schemas.microsoft.com/office/drawing/2016/5/13/chartex" xmlns:cx8="http://schemas.microsoft.com/office/drawing/2016/5/14/chartex" xmlns:mc="http://schemas.openxmlformats.org/markup-compatibility/2006" xmlns:aink="http://schemas.microsoft.com/office/drawing/2016/ink" xmlns:am3d="http://schemas.microsoft.com/office/drawing/2017/model3d" xmlns:o="urn:schemas-microsoft-com:office:office" xmlns:r="http://schemas.openxmlformats.org/officeDocument/2006/relationships" xmlns:m="http://schemas.openxmlformats.org/officeDocument/2006/math" xmlns:v="urn:schemas-microsoft-com:vml" xmlns:wp14="http://schemas.microsoft.com/office/word/2010/wordprocessingDrawing" xmlns:wp="http://schemas.openxmlformats.org/drawingml/2006/wordprocessingDrawing" xmlns:w10="urn:schemas-microsoft-com:office:word" xmlns:w="http://schemas.openxmlformats.org/wordprocessingml/2006/main" xmlns:w14="http://schemas.microsoft.com/office/word/2010/wordml" xmlns:w15="http://schemas.microsoft.com/office/word/2012/wordml" xmlns:w16cex="http://schemas.microsoft.com/office/word/2018/wordml/cex" xmlns:w16cid="http://schemas.microsoft.com/office/word/2016/wordml/cid" xmlns:w16="http://schemas.microsoft.com/office/word/2018/wordml" xmlns:w16sdtdh="http://schemas.microsoft.com/office/word/2020/wordml/sdtdatahash" xmlns:w16se="http://schemas.microsoft.com/office/word/2015/wordml/symex" xmlns:wpg="http://schemas.microsoft.com/office/word/2010/wordprocessingGroup" xmlns:wpi="http://schemas.microsoft.com/office/word/2010/wordprocessingInk" xmlns:wne="http://schemas.microsoft.com/office/word/2006/wordml" xmlns:wps="http://schemas.microsoft.com/office/word/2010/wordprocessingShape" mc:Ignorable="w14 w15 w16se w16cid w16 w16cex w16sdtdh wp14">
+<w:ftr xmlns:wpc="http://schemas.microsoft.com/office/word/2010/wordprocessingCanvas" xmlns:cx="http://schemas.microsoft.com/office/drawing/2014/chartex" xmlns:cx1="http://schemas.microsoft.com/office/drawing/2015/9/8/chartex" xmlns:cx2="http://schemas.microsoft.com/office/drawing/2015/10/21/chartex" xmlns:cx3="http://schemas.microsoft.com/office/drawing/2016/5/9/chartex" xmlns:cx4="http://schemas.microsoft.com/office/drawing/2016/5/10/chartex" xmlns:cx5="http://schemas.microsoft.com/office/drawing/2016/5/11/chartex" xmlns:cx6="http://schemas.microsoft.com/office/drawing/2016/5/12/chartex" xmlns:cx7="http://schemas.microsoft.com/office/drawing/2016/5/13/chartex" xmlns:cx8="http://schemas.microsoft.com/office/drawing/2016/5/14/chartex" xmlns:mc="http://schemas.openxmlformats.org/markup-compatibility/2006" xmlns:aink="http://schemas.microsoft.com/office/drawing/2016/ink" xmlns:am3d="http://schemas.microsoft.com/office/drawing/2017/model3d" xmlns:o="urn:schemas-microsoft-com:office:office" xmlns:r="http://schemas.openxmlformats.org/officeDocument/2006/relationships" xmlns:m="http://schemas.openxmlformats.org/officeDocument/2006/math" xmlns:v="urn:schemas-microsoft-com:vml" xmlns:wp14="http://schemas.microsoft.com/office/word/2010/wordprocessingDrawing" xmlns:wp="http://schemas.openxmlformats.org/drawingml/2006/wordprocessingDrawing" xmlns:w10="urn:schemas-microsoft-com:office:word" xmlns:w="http://schemas.openxmlformats.org/wordprocessingml/2006/main" xmlns:w14="http://schemas.microsoft.com/office/word/2010/wordml" xmlns:w15="http://schemas.microsoft.com/office/word/2012/wordml" xmlns:w16cid="http://schemas.microsoft.com/office/word/2016/wordml/cid" xmlns:w16se="http://schemas.microsoft.com/office/word/2015/wordml/symex" xmlns:wpg="http://schemas.microsoft.com/office/word/2010/wordprocessingGroup" xmlns:wpi="http://schemas.microsoft.com/office/word/2010/wordprocessingInk" xmlns:wne="http://schemas.microsoft.com/office/word/2006/wordml" xmlns:wps="http://schemas.microsoft.com/office/word/2010/wordprocessingShape" mc:Ignorable="w14 w15 w16se w16cid wp14">
   <w:p>
     <w:pPr>
       <w:pStyle w:val="Corpodetexto"/>
@@ -5846,12 +6880,12 @@
     </w:pPr>
     <w:r>
       <w:pict w14:anchorId="17CBF64A">
-        <v:group id="_x0000_s1043" style="position:absolute;margin-left:90pt;margin-top:736.1pt;width:492.1pt;height:.5pt;z-index:-16044032;mso-position-horizontal-relative:page;mso-position-vertical-relative:page" coordorigin="1800,14722" coordsize="9842,10">
-          <v:line id="_x0000_s1048" style="position:absolute" from="1800,14727" to="5737,14727" strokeweight=".16931mm"/>
-          <v:rect id="_x0000_s1047" style="position:absolute;left:5737;top:14722;width:10;height:10" fillcolor="black" stroked="f"/>
-          <v:line id="_x0000_s1046" style="position:absolute" from="5747,14727" to="8689,14727" strokeweight=".16931mm"/>
-          <v:rect id="_x0000_s1045" style="position:absolute;left:8689;top:14722;width:10;height:10" fillcolor="black" stroked="f"/>
-          <v:line id="_x0000_s1044" style="position:absolute" from="8699,14727" to="11642,14727" strokeweight=".16931mm"/>
+        <v:group id="_x0000_s2067" style="position:absolute;margin-left:90pt;margin-top:736.1pt;width:492.1pt;height:.5pt;z-index:-16044032;mso-position-horizontal-relative:page;mso-position-vertical-relative:page" coordorigin="1800,14722" coordsize="9842,10">
+          <v:line id="_x0000_s2072" style="position:absolute" from="1800,14727" to="5737,14727" strokeweight=".16931mm"/>
+          <v:rect id="_x0000_s2071" style="position:absolute;left:5737;top:14722;width:10;height:10" fillcolor="black" stroked="f"/>
+          <v:line id="_x0000_s2070" style="position:absolute" from="5747,14727" to="8689,14727" strokeweight=".16931mm"/>
+          <v:rect id="_x0000_s2069" style="position:absolute;left:8689;top:14722;width:10;height:10" fillcolor="black" stroked="f"/>
+          <v:line id="_x0000_s2068" style="position:absolute" from="8699,14727" to="11642,14727" strokeweight=".16931mm"/>
           <w10:wrap anchorx="page" anchory="page"/>
         </v:group>
       </w:pict>
@@ -5862,7 +6896,7 @@
           <v:stroke joinstyle="miter"/>
           <v:path gradientshapeok="t" o:connecttype="rect"/>
         </v:shapetype>
-        <v:shape id="_x0000_s1042" type="#_x0000_t202" style="position:absolute;margin-left:94.4pt;margin-top:735.75pt;width:172.9pt;height:11.75pt;z-index:-16043520;mso-position-horizontal-relative:page;mso-position-vertical-relative:page" filled="f" stroked="f">
+        <v:shape id="_x0000_s2066" type="#_x0000_t202" style="position:absolute;margin-left:94.4pt;margin-top:735.75pt;width:172.9pt;height:11.75pt;z-index:-16043520;mso-position-horizontal-relative:page;mso-position-vertical-relative:page" filled="f" stroked="f">
           <v:textbox inset="0,0,0,0">
             <w:txbxContent>
               <w:p>
@@ -5877,13 +6911,7 @@
                   <w:rPr>
                     <w:sz w:val="16"/>
                   </w:rPr>
-                  <w:t xml:space="preserve">Documento </w:t>
-                </w:r>
-                <w:r>
-                  <w:rPr>
-                    <w:sz w:val="16"/>
-                  </w:rPr>
-                  <w:t>de Especificação de Requisitos</w:t>
+                  <w:t>Documento de Especificação de Requisitos</w:t>
                 </w:r>
               </w:p>
             </w:txbxContent>
@@ -5894,7 +6922,7 @@
     </w:r>
     <w:r>
       <w:pict w14:anchorId="4CEC9002">
-        <v:shape id="_x0000_s1041" type="#_x0000_t202" style="position:absolute;margin-left:510.5pt;margin-top:735.75pt;width:62.15pt;height:11.75pt;z-index:-16043008;mso-position-horizontal-relative:page;mso-position-vertical-relative:page" filled="f" stroked="f">
+        <v:shape id="_x0000_s2065" type="#_x0000_t202" style="position:absolute;margin-left:510.5pt;margin-top:735.75pt;width:62.15pt;height:11.75pt;z-index:-16043008;mso-position-horizontal-relative:page;mso-position-vertical-relative:page" filled="f" stroked="f">
           <v:textbox inset="0,0,0,0">
             <w:txbxContent>
               <w:p>
@@ -5909,13 +6937,7 @@
                   <w:rPr>
                     <w:sz w:val="16"/>
                   </w:rPr>
-                  <w:t xml:space="preserve">Página </w:t>
-                </w:r>
-                <w:r>
-                  <w:rPr>
-                    <w:sz w:val="16"/>
-                  </w:rPr>
-                  <w:t>2 de 13</w:t>
+                  <w:t>Página 2 de 13</w:t>
                 </w:r>
               </w:p>
             </w:txbxContent>
@@ -5929,7 +6951,7 @@
 </file>
 
 <file path=word/footer3.xml><?xml version="1.0" encoding="utf-8"?>
-<w:ftr xmlns:wpc="http://schemas.microsoft.com/office/word/2010/wordprocessingCanvas" xmlns:cx="http://schemas.microsoft.com/office/drawing/2014/chartex" xmlns:cx1="http://schemas.microsoft.com/office/drawing/2015/9/8/chartex" xmlns:cx2="http://schemas.microsoft.com/office/drawing/2015/10/21/chartex" xmlns:cx3="http://schemas.microsoft.com/office/drawing/2016/5/9/chartex" xmlns:cx4="http://schemas.microsoft.com/office/drawing/2016/5/10/chartex" xmlns:cx5="http://schemas.microsoft.com/office/drawing/2016/5/11/chartex" xmlns:cx6="http://schemas.microsoft.com/office/drawing/2016/5/12/chartex" xmlns:cx7="http://schemas.microsoft.com/office/drawing/2016/5/13/chartex" xmlns:cx8="http://schemas.microsoft.com/office/drawing/2016/5/14/chartex" xmlns:mc="http://schemas.openxmlformats.org/markup-compatibility/2006" xmlns:aink="http://schemas.microsoft.com/office/drawing/2016/ink" xmlns:am3d="http://schemas.microsoft.com/office/drawing/2017/model3d" xmlns:o="urn:schemas-microsoft-com:office:office" xmlns:r="http://schemas.openxmlformats.org/officeDocument/2006/relationships" xmlns:m="http://schemas.openxmlformats.org/officeDocument/2006/math" xmlns:v="urn:schemas-microsoft-com:vml" xmlns:wp14="http://schemas.microsoft.com/office/word/2010/wordprocessingDrawing" xmlns:wp="http://schemas.openxmlformats.org/drawingml/2006/wordprocessingDrawing" xmlns:w10="urn:schemas-microsoft-com:office:word" xmlns:w="http://schemas.openxmlformats.org/wordprocessingml/2006/main" xmlns:w14="http://schemas.microsoft.com/office/word/2010/wordml" xmlns:w15="http://schemas.microsoft.com/office/word/2012/wordml" xmlns:w16cex="http://schemas.microsoft.com/office/word/2018/wordml/cex" xmlns:w16cid="http://schemas.microsoft.com/office/word/2016/wordml/cid" xmlns:w16="http://schemas.microsoft.com/office/word/2018/wordml" xmlns:w16sdtdh="http://schemas.microsoft.com/office/word/2020/wordml/sdtdatahash" xmlns:w16se="http://schemas.microsoft.com/office/word/2015/wordml/symex" xmlns:wpg="http://schemas.microsoft.com/office/word/2010/wordprocessingGroup" xmlns:wpi="http://schemas.microsoft.com/office/word/2010/wordprocessingInk" xmlns:wne="http://schemas.microsoft.com/office/word/2006/wordml" xmlns:wps="http://schemas.microsoft.com/office/word/2010/wordprocessingShape" mc:Ignorable="w14 w15 w16se w16cid w16 w16cex w16sdtdh wp14">
+<w:ftr xmlns:wpc="http://schemas.microsoft.com/office/word/2010/wordprocessingCanvas" xmlns:cx="http://schemas.microsoft.com/office/drawing/2014/chartex" xmlns:cx1="http://schemas.microsoft.com/office/drawing/2015/9/8/chartex" xmlns:cx2="http://schemas.microsoft.com/office/drawing/2015/10/21/chartex" xmlns:cx3="http://schemas.microsoft.com/office/drawing/2016/5/9/chartex" xmlns:cx4="http://schemas.microsoft.com/office/drawing/2016/5/10/chartex" xmlns:cx5="http://schemas.microsoft.com/office/drawing/2016/5/11/chartex" xmlns:cx6="http://schemas.microsoft.com/office/drawing/2016/5/12/chartex" xmlns:cx7="http://schemas.microsoft.com/office/drawing/2016/5/13/chartex" xmlns:cx8="http://schemas.microsoft.com/office/drawing/2016/5/14/chartex" xmlns:mc="http://schemas.openxmlformats.org/markup-compatibility/2006" xmlns:aink="http://schemas.microsoft.com/office/drawing/2016/ink" xmlns:am3d="http://schemas.microsoft.com/office/drawing/2017/model3d" xmlns:o="urn:schemas-microsoft-com:office:office" xmlns:r="http://schemas.openxmlformats.org/officeDocument/2006/relationships" xmlns:m="http://schemas.openxmlformats.org/officeDocument/2006/math" xmlns:v="urn:schemas-microsoft-com:vml" xmlns:wp14="http://schemas.microsoft.com/office/word/2010/wordprocessingDrawing" xmlns:wp="http://schemas.openxmlformats.org/drawingml/2006/wordprocessingDrawing" xmlns:w10="urn:schemas-microsoft-com:office:word" xmlns:w="http://schemas.openxmlformats.org/wordprocessingml/2006/main" xmlns:w14="http://schemas.microsoft.com/office/word/2010/wordml" xmlns:w15="http://schemas.microsoft.com/office/word/2012/wordml" xmlns:w16cid="http://schemas.microsoft.com/office/word/2016/wordml/cid" xmlns:w16se="http://schemas.microsoft.com/office/word/2015/wordml/symex" xmlns:wpg="http://schemas.microsoft.com/office/word/2010/wordprocessingGroup" xmlns:wpi="http://schemas.microsoft.com/office/word/2010/wordprocessingInk" xmlns:wne="http://schemas.microsoft.com/office/word/2006/wordml" xmlns:wps="http://schemas.microsoft.com/office/word/2010/wordprocessingShape" mc:Ignorable="w14 w15 w16se w16cid wp14">
   <w:p>
     <w:pPr>
       <w:pStyle w:val="Corpodetexto"/>
@@ -5937,12 +6959,12 @@
     </w:pPr>
     <w:r>
       <w:pict w14:anchorId="3A5BB194">
-        <v:group id="_x0000_s1027" style="position:absolute;margin-left:90pt;margin-top:736.1pt;width:492.1pt;height:.5pt;z-index:-16039936;mso-position-horizontal-relative:page;mso-position-vertical-relative:page" coordorigin="1800,14722" coordsize="9842,10">
-          <v:line id="_x0000_s1032" style="position:absolute" from="1800,14727" to="5737,14727" strokeweight=".16931mm"/>
-          <v:rect id="_x0000_s1031" style="position:absolute;left:5737;top:14722;width:10;height:10" fillcolor="black" stroked="f"/>
-          <v:line id="_x0000_s1030" style="position:absolute" from="5747,14727" to="8689,14727" strokeweight=".16931mm"/>
-          <v:rect id="_x0000_s1029" style="position:absolute;left:8689;top:14722;width:10;height:10" fillcolor="black" stroked="f"/>
-          <v:line id="_x0000_s1028" style="position:absolute" from="8699,14727" to="11642,14727" strokeweight=".16931mm"/>
+        <v:group id="_x0000_s2051" style="position:absolute;margin-left:90pt;margin-top:736.1pt;width:492.1pt;height:.5pt;z-index:-16039936;mso-position-horizontal-relative:page;mso-position-vertical-relative:page" coordorigin="1800,14722" coordsize="9842,10">
+          <v:line id="_x0000_s2056" style="position:absolute" from="1800,14727" to="5737,14727" strokeweight=".16931mm"/>
+          <v:rect id="_x0000_s2055" style="position:absolute;left:5737;top:14722;width:10;height:10" fillcolor="black" stroked="f"/>
+          <v:line id="_x0000_s2054" style="position:absolute" from="5747,14727" to="8689,14727" strokeweight=".16931mm"/>
+          <v:rect id="_x0000_s2053" style="position:absolute;left:8689;top:14722;width:10;height:10" fillcolor="black" stroked="f"/>
+          <v:line id="_x0000_s2052" style="position:absolute" from="8699,14727" to="11642,14727" strokeweight=".16931mm"/>
           <w10:wrap anchorx="page" anchory="page"/>
         </v:group>
       </w:pict>
@@ -5953,7 +6975,7 @@
           <v:stroke joinstyle="miter"/>
           <v:path gradientshapeok="t" o:connecttype="rect"/>
         </v:shapetype>
-        <v:shape id="_x0000_s1026" type="#_x0000_t202" style="position:absolute;margin-left:94.4pt;margin-top:735.75pt;width:172.9pt;height:11.75pt;z-index:-16039424;mso-position-horizontal-relative:page;mso-position-vertical-relative:page" filled="f" stroked="f">
+        <v:shape id="_x0000_s2050" type="#_x0000_t202" style="position:absolute;margin-left:94.4pt;margin-top:735.75pt;width:172.9pt;height:11.75pt;z-index:-16039424;mso-position-horizontal-relative:page;mso-position-vertical-relative:page" filled="f" stroked="f">
           <v:textbox inset="0,0,0,0">
             <w:txbxContent>
               <w:p>
@@ -5979,7 +7001,7 @@
     </w:r>
     <w:r>
       <w:pict w14:anchorId="3D252963">
-        <v:shape id="_x0000_s1025" type="#_x0000_t202" style="position:absolute;margin-left:510.5pt;margin-top:735.75pt;width:62.15pt;height:11.75pt;z-index:-16038912;mso-position-horizontal-relative:page;mso-position-vertical-relative:page" filled="f" stroked="f">
+        <v:shape id="_x0000_s2049" type="#_x0000_t202" style="position:absolute;margin-left:510.5pt;margin-top:735.75pt;width:62.15pt;height:11.75pt;z-index:-16038912;mso-position-horizontal-relative:page;mso-position-vertical-relative:page" filled="f" stroked="f">
           <v:textbox inset="0,0,0,0">
             <w:txbxContent>
               <w:p>
@@ -5994,13 +7016,7 @@
                   <w:rPr>
                     <w:sz w:val="16"/>
                   </w:rPr>
-                  <w:t xml:space="preserve">Página </w:t>
-                </w:r>
-                <w:r>
-                  <w:rPr>
-                    <w:sz w:val="16"/>
-                  </w:rPr>
-                  <w:t>2 de 13</w:t>
+                  <w:t>Página 2 de 13</w:t>
                 </w:r>
               </w:p>
             </w:txbxContent>
@@ -6014,7 +7030,7 @@
 </file>
 
 <file path=word/footnotes.xml><?xml version="1.0" encoding="utf-8"?>
-<w:footnotes xmlns:wpc="http://schemas.microsoft.com/office/word/2010/wordprocessingCanvas" xmlns:cx="http://schemas.microsoft.com/office/drawing/2014/chartex" xmlns:cx1="http://schemas.microsoft.com/office/drawing/2015/9/8/chartex" xmlns:cx2="http://schemas.microsoft.com/office/drawing/2015/10/21/chartex" xmlns:cx3="http://schemas.microsoft.com/office/drawing/2016/5/9/chartex" xmlns:cx4="http://schemas.microsoft.com/office/drawing/2016/5/10/chartex" xmlns:cx5="http://schemas.microsoft.com/office/drawing/2016/5/11/chartex" xmlns:cx6="http://schemas.microsoft.com/office/drawing/2016/5/12/chartex" xmlns:cx7="http://schemas.microsoft.com/office/drawing/2016/5/13/chartex" xmlns:cx8="http://schemas.microsoft.com/office/drawing/2016/5/14/chartex" xmlns:mc="http://schemas.openxmlformats.org/markup-compatibility/2006" xmlns:aink="http://schemas.microsoft.com/office/drawing/2016/ink" xmlns:am3d="http://schemas.microsoft.com/office/drawing/2017/model3d" xmlns:o="urn:schemas-microsoft-com:office:office" xmlns:r="http://schemas.openxmlformats.org/officeDocument/2006/relationships" xmlns:m="http://schemas.openxmlformats.org/officeDocument/2006/math" xmlns:v="urn:schemas-microsoft-com:vml" xmlns:wp14="http://schemas.microsoft.com/office/word/2010/wordprocessingDrawing" xmlns:wp="http://schemas.openxmlformats.org/drawingml/2006/wordprocessingDrawing" xmlns:w10="urn:schemas-microsoft-com:office:word" xmlns:w="http://schemas.openxmlformats.org/wordprocessingml/2006/main" xmlns:w14="http://schemas.microsoft.com/office/word/2010/wordml" xmlns:w15="http://schemas.microsoft.com/office/word/2012/wordml" xmlns:w16cex="http://schemas.microsoft.com/office/word/2018/wordml/cex" xmlns:w16cid="http://schemas.microsoft.com/office/word/2016/wordml/cid" xmlns:w16="http://schemas.microsoft.com/office/word/2018/wordml" xmlns:w16sdtdh="http://schemas.microsoft.com/office/word/2020/wordml/sdtdatahash" xmlns:w16se="http://schemas.microsoft.com/office/word/2015/wordml/symex" xmlns:wpg="http://schemas.microsoft.com/office/word/2010/wordprocessingGroup" xmlns:wpi="http://schemas.microsoft.com/office/word/2010/wordprocessingInk" xmlns:wne="http://schemas.microsoft.com/office/word/2006/wordml" xmlns:wps="http://schemas.microsoft.com/office/word/2010/wordprocessingShape" mc:Ignorable="w14 w15 w16se w16cid w16 w16cex w16sdtdh wp14">
+<w:footnotes xmlns:wpc="http://schemas.microsoft.com/office/word/2010/wordprocessingCanvas" xmlns:cx="http://schemas.microsoft.com/office/drawing/2014/chartex" xmlns:cx1="http://schemas.microsoft.com/office/drawing/2015/9/8/chartex" xmlns:cx2="http://schemas.microsoft.com/office/drawing/2015/10/21/chartex" xmlns:cx3="http://schemas.microsoft.com/office/drawing/2016/5/9/chartex" xmlns:cx4="http://schemas.microsoft.com/office/drawing/2016/5/10/chartex" xmlns:cx5="http://schemas.microsoft.com/office/drawing/2016/5/11/chartex" xmlns:cx6="http://schemas.microsoft.com/office/drawing/2016/5/12/chartex" xmlns:cx7="http://schemas.microsoft.com/office/drawing/2016/5/13/chartex" xmlns:cx8="http://schemas.microsoft.com/office/drawing/2016/5/14/chartex" xmlns:mc="http://schemas.openxmlformats.org/markup-compatibility/2006" xmlns:aink="http://schemas.microsoft.com/office/drawing/2016/ink" xmlns:am3d="http://schemas.microsoft.com/office/drawing/2017/model3d" xmlns:o="urn:schemas-microsoft-com:office:office" xmlns:r="http://schemas.openxmlformats.org/officeDocument/2006/relationships" xmlns:m="http://schemas.openxmlformats.org/officeDocument/2006/math" xmlns:v="urn:schemas-microsoft-com:vml" xmlns:wp14="http://schemas.microsoft.com/office/word/2010/wordprocessingDrawing" xmlns:wp="http://schemas.openxmlformats.org/drawingml/2006/wordprocessingDrawing" xmlns:w10="urn:schemas-microsoft-com:office:word" xmlns:w="http://schemas.openxmlformats.org/wordprocessingml/2006/main" xmlns:w14="http://schemas.microsoft.com/office/word/2010/wordml" xmlns:w15="http://schemas.microsoft.com/office/word/2012/wordml" xmlns:w16cid="http://schemas.microsoft.com/office/word/2016/wordml/cid" xmlns:w16se="http://schemas.microsoft.com/office/word/2015/wordml/symex" xmlns:wpg="http://schemas.microsoft.com/office/word/2010/wordprocessingGroup" xmlns:wpi="http://schemas.microsoft.com/office/word/2010/wordprocessingInk" xmlns:wne="http://schemas.microsoft.com/office/word/2006/wordml" xmlns:wps="http://schemas.microsoft.com/office/word/2010/wordprocessingShape" mc:Ignorable="w14 w15 w16se w16cid wp14">
   <w:footnote w:type="separator" w:id="-1">
     <w:p>
       <w:r>
@@ -6033,7 +7049,7 @@
 </file>
 
 <file path=word/header1.xml><?xml version="1.0" encoding="utf-8"?>
-<w:hdr xmlns:wpc="http://schemas.microsoft.com/office/word/2010/wordprocessingCanvas" xmlns:cx="http://schemas.microsoft.com/office/drawing/2014/chartex" xmlns:cx1="http://schemas.microsoft.com/office/drawing/2015/9/8/chartex" xmlns:cx2="http://schemas.microsoft.com/office/drawing/2015/10/21/chartex" xmlns:cx3="http://schemas.microsoft.com/office/drawing/2016/5/9/chartex" xmlns:cx4="http://schemas.microsoft.com/office/drawing/2016/5/10/chartex" xmlns:cx5="http://schemas.microsoft.com/office/drawing/2016/5/11/chartex" xmlns:cx6="http://schemas.microsoft.com/office/drawing/2016/5/12/chartex" xmlns:cx7="http://schemas.microsoft.com/office/drawing/2016/5/13/chartex" xmlns:cx8="http://schemas.microsoft.com/office/drawing/2016/5/14/chartex" xmlns:mc="http://schemas.openxmlformats.org/markup-compatibility/2006" xmlns:aink="http://schemas.microsoft.com/office/drawing/2016/ink" xmlns:am3d="http://schemas.microsoft.com/office/drawing/2017/model3d" xmlns:o="urn:schemas-microsoft-com:office:office" xmlns:r="http://schemas.openxmlformats.org/officeDocument/2006/relationships" xmlns:m="http://schemas.openxmlformats.org/officeDocument/2006/math" xmlns:v="urn:schemas-microsoft-com:vml" xmlns:wp14="http://schemas.microsoft.com/office/word/2010/wordprocessingDrawing" xmlns:wp="http://schemas.openxmlformats.org/drawingml/2006/wordprocessingDrawing" xmlns:w10="urn:schemas-microsoft-com:office:word" xmlns:w="http://schemas.openxmlformats.org/wordprocessingml/2006/main" xmlns:w14="http://schemas.microsoft.com/office/word/2010/wordml" xmlns:w15="http://schemas.microsoft.com/office/word/2012/wordml" xmlns:w16cex="http://schemas.microsoft.com/office/word/2018/wordml/cex" xmlns:w16cid="http://schemas.microsoft.com/office/word/2016/wordml/cid" xmlns:w16="http://schemas.microsoft.com/office/word/2018/wordml" xmlns:w16sdtdh="http://schemas.microsoft.com/office/word/2020/wordml/sdtdatahash" xmlns:w16se="http://schemas.microsoft.com/office/word/2015/wordml/symex" xmlns:wpg="http://schemas.microsoft.com/office/word/2010/wordprocessingGroup" xmlns:wpi="http://schemas.microsoft.com/office/word/2010/wordprocessingInk" xmlns:wne="http://schemas.microsoft.com/office/word/2006/wordml" xmlns:wps="http://schemas.microsoft.com/office/word/2010/wordprocessingShape" mc:Ignorable="w14 w15 w16se w16cid w16 w16cex w16sdtdh wp14">
+<w:hdr xmlns:wpc="http://schemas.microsoft.com/office/word/2010/wordprocessingCanvas" xmlns:cx="http://schemas.microsoft.com/office/drawing/2014/chartex" xmlns:cx1="http://schemas.microsoft.com/office/drawing/2015/9/8/chartex" xmlns:cx2="http://schemas.microsoft.com/office/drawing/2015/10/21/chartex" xmlns:cx3="http://schemas.microsoft.com/office/drawing/2016/5/9/chartex" xmlns:cx4="http://schemas.microsoft.com/office/drawing/2016/5/10/chartex" xmlns:cx5="http://schemas.microsoft.com/office/drawing/2016/5/11/chartex" xmlns:cx6="http://schemas.microsoft.com/office/drawing/2016/5/12/chartex" xmlns:cx7="http://schemas.microsoft.com/office/drawing/2016/5/13/chartex" xmlns:cx8="http://schemas.microsoft.com/office/drawing/2016/5/14/chartex" xmlns:mc="http://schemas.openxmlformats.org/markup-compatibility/2006" xmlns:aink="http://schemas.microsoft.com/office/drawing/2016/ink" xmlns:am3d="http://schemas.microsoft.com/office/drawing/2017/model3d" xmlns:o="urn:schemas-microsoft-com:office:office" xmlns:r="http://schemas.openxmlformats.org/officeDocument/2006/relationships" xmlns:m="http://schemas.openxmlformats.org/officeDocument/2006/math" xmlns:v="urn:schemas-microsoft-com:vml" xmlns:wp14="http://schemas.microsoft.com/office/word/2010/wordprocessingDrawing" xmlns:wp="http://schemas.openxmlformats.org/drawingml/2006/wordprocessingDrawing" xmlns:w10="urn:schemas-microsoft-com:office:word" xmlns:w="http://schemas.openxmlformats.org/wordprocessingml/2006/main" xmlns:w14="http://schemas.microsoft.com/office/word/2010/wordml" xmlns:w15="http://schemas.microsoft.com/office/word/2012/wordml" xmlns:w16cid="http://schemas.microsoft.com/office/word/2016/wordml/cid" xmlns:w16se="http://schemas.microsoft.com/office/word/2015/wordml/symex" xmlns:wpg="http://schemas.microsoft.com/office/word/2010/wordprocessingGroup" xmlns:wpi="http://schemas.microsoft.com/office/word/2010/wordprocessingInk" xmlns:wne="http://schemas.microsoft.com/office/word/2006/wordml" xmlns:wps="http://schemas.microsoft.com/office/word/2010/wordprocessingShape" mc:Ignorable="w14 w15 w16se w16cid wp14">
   <w:p>
     <w:pPr>
       <w:pStyle w:val="Corpodetexto"/>
@@ -6041,10 +7057,10 @@
     </w:pPr>
     <w:r>
       <w:pict w14:anchorId="5D244DF9">
-        <v:group id="_x0000_s1065" style="position:absolute;margin-left:90pt;margin-top:45.7pt;width:432.1pt;height:.5pt;z-index:-16048640;mso-position-horizontal-relative:page;mso-position-vertical-relative:page" coordorigin="1800,914" coordsize="8642,10">
-          <v:line id="_x0000_s1068" style="position:absolute" from="1800,919" to="6121,919" strokeweight=".48pt"/>
-          <v:rect id="_x0000_s1067" style="position:absolute;left:6121;top:914;width:10;height:10" fillcolor="black" stroked="f"/>
-          <v:line id="_x0000_s1066" style="position:absolute" from="6131,919" to="10442,919" strokeweight=".48pt"/>
+        <v:group id="_x0000_s2089" style="position:absolute;margin-left:90pt;margin-top:45.7pt;width:432.1pt;height:.5pt;z-index:-16048640;mso-position-horizontal-relative:page;mso-position-vertical-relative:page" coordorigin="1800,914" coordsize="8642,10">
+          <v:line id="_x0000_s2092" style="position:absolute" from="1800,919" to="6121,919" strokeweight=".48pt"/>
+          <v:rect id="_x0000_s2091" style="position:absolute;left:6121;top:914;width:10;height:10" fillcolor="black" stroked="f"/>
+          <v:line id="_x0000_s2090" style="position:absolute" from="6131,919" to="10442,919" strokeweight=".48pt"/>
           <w10:wrap anchorx="page" anchory="page"/>
         </v:group>
       </w:pict>
@@ -6055,7 +7071,7 @@
           <v:stroke joinstyle="miter"/>
           <v:path gradientshapeok="t" o:connecttype="rect"/>
         </v:shapetype>
-        <v:shape id="_x0000_s1064" type="#_x0000_t202" style="position:absolute;margin-left:94.4pt;margin-top:45.3pt;width:104.4pt;height:11.75pt;z-index:-16048128;mso-position-horizontal-relative:page;mso-position-vertical-relative:page" filled="f" stroked="f">
+        <v:shape id="_x0000_s2088" type="#_x0000_t202" style="position:absolute;margin-left:94.4pt;margin-top:45.3pt;width:104.4pt;height:11.75pt;z-index:-16048128;mso-position-horizontal-relative:page;mso-position-vertical-relative:page" filled="f" stroked="f">
           <v:textbox inset="0,0,0,0">
             <w:txbxContent>
               <w:p>
@@ -6081,7 +7097,7 @@
     </w:r>
     <w:r>
       <w:pict w14:anchorId="510EFEF6">
-        <v:shape id="_x0000_s1063" type="#_x0000_t202" style="position:absolute;margin-left:464.55pt;margin-top:45.25pt;width:50pt;height:11.75pt;z-index:-16047616;mso-position-horizontal-relative:page;mso-position-vertical-relative:page" filled="f" stroked="f">
+        <v:shape id="_x0000_s2087" type="#_x0000_t202" style="position:absolute;margin-left:464.55pt;margin-top:45.25pt;width:50pt;height:11.75pt;z-index:-16047616;mso-position-horizontal-relative:page;mso-position-vertical-relative:page" filled="f" stroked="f">
           <v:textbox inset="0,0,0,0">
             <w:txbxContent>
               <w:p>
@@ -6110,7 +7126,7 @@
 </file>
 
 <file path=word/header2.xml><?xml version="1.0" encoding="utf-8"?>
-<w:hdr xmlns:wpc="http://schemas.microsoft.com/office/word/2010/wordprocessingCanvas" xmlns:cx="http://schemas.microsoft.com/office/drawing/2014/chartex" xmlns:cx1="http://schemas.microsoft.com/office/drawing/2015/9/8/chartex" xmlns:cx2="http://schemas.microsoft.com/office/drawing/2015/10/21/chartex" xmlns:cx3="http://schemas.microsoft.com/office/drawing/2016/5/9/chartex" xmlns:cx4="http://schemas.microsoft.com/office/drawing/2016/5/10/chartex" xmlns:cx5="http://schemas.microsoft.com/office/drawing/2016/5/11/chartex" xmlns:cx6="http://schemas.microsoft.com/office/drawing/2016/5/12/chartex" xmlns:cx7="http://schemas.microsoft.com/office/drawing/2016/5/13/chartex" xmlns:cx8="http://schemas.microsoft.com/office/drawing/2016/5/14/chartex" xmlns:mc="http://schemas.openxmlformats.org/markup-compatibility/2006" xmlns:aink="http://schemas.microsoft.com/office/drawing/2016/ink" xmlns:am3d="http://schemas.microsoft.com/office/drawing/2017/model3d" xmlns:o="urn:schemas-microsoft-com:office:office" xmlns:r="http://schemas.openxmlformats.org/officeDocument/2006/relationships" xmlns:m="http://schemas.openxmlformats.org/officeDocument/2006/math" xmlns:v="urn:schemas-microsoft-com:vml" xmlns:wp14="http://schemas.microsoft.com/office/word/2010/wordprocessingDrawing" xmlns:wp="http://schemas.openxmlformats.org/drawingml/2006/wordprocessingDrawing" xmlns:w10="urn:schemas-microsoft-com:office:word" xmlns:w="http://schemas.openxmlformats.org/wordprocessingml/2006/main" xmlns:w14="http://schemas.microsoft.com/office/word/2010/wordml" xmlns:w15="http://schemas.microsoft.com/office/word/2012/wordml" xmlns:w16cex="http://schemas.microsoft.com/office/word/2018/wordml/cex" xmlns:w16cid="http://schemas.microsoft.com/office/word/2016/wordml/cid" xmlns:w16="http://schemas.microsoft.com/office/word/2018/wordml" xmlns:w16sdtdh="http://schemas.microsoft.com/office/word/2020/wordml/sdtdatahash" xmlns:w16se="http://schemas.microsoft.com/office/word/2015/wordml/symex" xmlns:wpg="http://schemas.microsoft.com/office/word/2010/wordprocessingGroup" xmlns:wpi="http://schemas.microsoft.com/office/word/2010/wordprocessingInk" xmlns:wne="http://schemas.microsoft.com/office/word/2006/wordml" xmlns:wps="http://schemas.microsoft.com/office/word/2010/wordprocessingShape" mc:Ignorable="w14 w15 w16se w16cid w16 w16cex w16sdtdh wp14">
+<w:hdr xmlns:wpc="http://schemas.microsoft.com/office/word/2010/wordprocessingCanvas" xmlns:cx="http://schemas.microsoft.com/office/drawing/2014/chartex" xmlns:cx1="http://schemas.microsoft.com/office/drawing/2015/9/8/chartex" xmlns:cx2="http://schemas.microsoft.com/office/drawing/2015/10/21/chartex" xmlns:cx3="http://schemas.microsoft.com/office/drawing/2016/5/9/chartex" xmlns:cx4="http://schemas.microsoft.com/office/drawing/2016/5/10/chartex" xmlns:cx5="http://schemas.microsoft.com/office/drawing/2016/5/11/chartex" xmlns:cx6="http://schemas.microsoft.com/office/drawing/2016/5/12/chartex" xmlns:cx7="http://schemas.microsoft.com/office/drawing/2016/5/13/chartex" xmlns:cx8="http://schemas.microsoft.com/office/drawing/2016/5/14/chartex" xmlns:mc="http://schemas.openxmlformats.org/markup-compatibility/2006" xmlns:aink="http://schemas.microsoft.com/office/drawing/2016/ink" xmlns:am3d="http://schemas.microsoft.com/office/drawing/2017/model3d" xmlns:o="urn:schemas-microsoft-com:office:office" xmlns:r="http://schemas.openxmlformats.org/officeDocument/2006/relationships" xmlns:m="http://schemas.openxmlformats.org/officeDocument/2006/math" xmlns:v="urn:schemas-microsoft-com:vml" xmlns:wp14="http://schemas.microsoft.com/office/word/2010/wordprocessingDrawing" xmlns:wp="http://schemas.openxmlformats.org/drawingml/2006/wordprocessingDrawing" xmlns:w10="urn:schemas-microsoft-com:office:word" xmlns:w="http://schemas.openxmlformats.org/wordprocessingml/2006/main" xmlns:w14="http://schemas.microsoft.com/office/word/2010/wordml" xmlns:w15="http://schemas.microsoft.com/office/word/2012/wordml" xmlns:w16cid="http://schemas.microsoft.com/office/word/2016/wordml/cid" xmlns:w16se="http://schemas.microsoft.com/office/word/2015/wordml/symex" xmlns:wpg="http://schemas.microsoft.com/office/word/2010/wordprocessingGroup" xmlns:wpi="http://schemas.microsoft.com/office/word/2010/wordprocessingInk" xmlns:wne="http://schemas.microsoft.com/office/word/2006/wordml" xmlns:wps="http://schemas.microsoft.com/office/word/2010/wordprocessingShape" mc:Ignorable="w14 w15 w16se w16cid wp14">
   <w:p>
     <w:pPr>
       <w:pStyle w:val="Corpodetexto"/>
@@ -6118,10 +7134,10 @@
     </w:pPr>
     <w:r>
       <w:pict w14:anchorId="26C55DBB">
-        <v:group id="_x0000_s1051" style="position:absolute;margin-left:90pt;margin-top:45.7pt;width:432.1pt;height:.5pt;z-index:-16045568;mso-position-horizontal-relative:page;mso-position-vertical-relative:page" coordorigin="1800,914" coordsize="8642,10">
-          <v:line id="_x0000_s1054" style="position:absolute" from="1800,919" to="6121,919" strokeweight=".48pt"/>
-          <v:rect id="_x0000_s1053" style="position:absolute;left:6121;top:914;width:10;height:10" fillcolor="black" stroked="f"/>
-          <v:line id="_x0000_s1052" style="position:absolute" from="6131,919" to="10442,919" strokeweight=".48pt"/>
+        <v:group id="_x0000_s2075" style="position:absolute;margin-left:90pt;margin-top:45.7pt;width:432.1pt;height:.5pt;z-index:-16045568;mso-position-horizontal-relative:page;mso-position-vertical-relative:page" coordorigin="1800,914" coordsize="8642,10">
+          <v:line id="_x0000_s2078" style="position:absolute" from="1800,919" to="6121,919" strokeweight=".48pt"/>
+          <v:rect id="_x0000_s2077" style="position:absolute;left:6121;top:914;width:10;height:10" fillcolor="black" stroked="f"/>
+          <v:line id="_x0000_s2076" style="position:absolute" from="6131,919" to="10442,919" strokeweight=".48pt"/>
           <w10:wrap anchorx="page" anchory="page"/>
         </v:group>
       </w:pict>
@@ -6132,7 +7148,7 @@
           <v:stroke joinstyle="miter"/>
           <v:path gradientshapeok="t" o:connecttype="rect"/>
         </v:shapetype>
-        <v:shape id="_x0000_s1050" type="#_x0000_t202" style="position:absolute;margin-left:94.4pt;margin-top:45.3pt;width:104.4pt;height:11.75pt;z-index:-16045056;mso-position-horizontal-relative:page;mso-position-vertical-relative:page" filled="f" stroked="f">
+        <v:shape id="_x0000_s2074" type="#_x0000_t202" style="position:absolute;margin-left:94.4pt;margin-top:45.3pt;width:104.4pt;height:11.75pt;z-index:-16045056;mso-position-horizontal-relative:page;mso-position-vertical-relative:page" filled="f" stroked="f">
           <v:textbox inset="0,0,0,0">
             <w:txbxContent>
               <w:p>
@@ -6147,13 +7163,7 @@
                   <w:rPr>
                     <w:sz w:val="16"/>
                   </w:rPr>
-                  <w:t xml:space="preserve">Documento </w:t>
-                </w:r>
-                <w:r>
-                  <w:rPr>
-                    <w:sz w:val="16"/>
-                  </w:rPr>
-                  <w:t>de Requisitos</w:t>
+                  <w:t>Documento de Requisitos</w:t>
                 </w:r>
               </w:p>
             </w:txbxContent>
@@ -6164,7 +7174,7 @@
     </w:r>
     <w:r>
       <w:pict w14:anchorId="0F38F998">
-        <v:shape id="_x0000_s1049" type="#_x0000_t202" style="position:absolute;margin-left:467.7pt;margin-top:45.3pt;width:50pt;height:11.75pt;z-index:-16044544;mso-position-horizontal-relative:page;mso-position-vertical-relative:page" filled="f" stroked="f">
+        <v:shape id="_x0000_s2073" type="#_x0000_t202" style="position:absolute;margin-left:467.7pt;margin-top:45.3pt;width:50pt;height:11.75pt;z-index:-16044544;mso-position-horizontal-relative:page;mso-position-vertical-relative:page" filled="f" stroked="f">
           <v:textbox inset="0,0,0,0">
             <w:txbxContent>
               <w:p>
@@ -6193,7 +7203,7 @@
 </file>
 
 <file path=word/header3.xml><?xml version="1.0" encoding="utf-8"?>
-<w:hdr xmlns:wpc="http://schemas.microsoft.com/office/word/2010/wordprocessingCanvas" xmlns:cx="http://schemas.microsoft.com/office/drawing/2014/chartex" xmlns:cx1="http://schemas.microsoft.com/office/drawing/2015/9/8/chartex" xmlns:cx2="http://schemas.microsoft.com/office/drawing/2015/10/21/chartex" xmlns:cx3="http://schemas.microsoft.com/office/drawing/2016/5/9/chartex" xmlns:cx4="http://schemas.microsoft.com/office/drawing/2016/5/10/chartex" xmlns:cx5="http://schemas.microsoft.com/office/drawing/2016/5/11/chartex" xmlns:cx6="http://schemas.microsoft.com/office/drawing/2016/5/12/chartex" xmlns:cx7="http://schemas.microsoft.com/office/drawing/2016/5/13/chartex" xmlns:cx8="http://schemas.microsoft.com/office/drawing/2016/5/14/chartex" xmlns:mc="http://schemas.openxmlformats.org/markup-compatibility/2006" xmlns:aink="http://schemas.microsoft.com/office/drawing/2016/ink" xmlns:am3d="http://schemas.microsoft.com/office/drawing/2017/model3d" xmlns:o="urn:schemas-microsoft-com:office:office" xmlns:r="http://schemas.openxmlformats.org/officeDocument/2006/relationships" xmlns:m="http://schemas.openxmlformats.org/officeDocument/2006/math" xmlns:v="urn:schemas-microsoft-com:vml" xmlns:wp14="http://schemas.microsoft.com/office/word/2010/wordprocessingDrawing" xmlns:wp="http://schemas.openxmlformats.org/drawingml/2006/wordprocessingDrawing" xmlns:w10="urn:schemas-microsoft-com:office:word" xmlns:w="http://schemas.openxmlformats.org/wordprocessingml/2006/main" xmlns:w14="http://schemas.microsoft.com/office/word/2010/wordml" xmlns:w15="http://schemas.microsoft.com/office/word/2012/wordml" xmlns:w16cex="http://schemas.microsoft.com/office/word/2018/wordml/cex" xmlns:w16cid="http://schemas.microsoft.com/office/word/2016/wordml/cid" xmlns:w16="http://schemas.microsoft.com/office/word/2018/wordml" xmlns:w16sdtdh="http://schemas.microsoft.com/office/word/2020/wordml/sdtdatahash" xmlns:w16se="http://schemas.microsoft.com/office/word/2015/wordml/symex" xmlns:wpg="http://schemas.microsoft.com/office/word/2010/wordprocessingGroup" xmlns:wpi="http://schemas.microsoft.com/office/word/2010/wordprocessingInk" xmlns:wne="http://schemas.microsoft.com/office/word/2006/wordml" xmlns:wps="http://schemas.microsoft.com/office/word/2010/wordprocessingShape" mc:Ignorable="w14 w15 w16se w16cid w16 w16cex w16sdtdh wp14">
+<w:hdr xmlns:wpc="http://schemas.microsoft.com/office/word/2010/wordprocessingCanvas" xmlns:cx="http://schemas.microsoft.com/office/drawing/2014/chartex" xmlns:cx1="http://schemas.microsoft.com/office/drawing/2015/9/8/chartex" xmlns:cx2="http://schemas.microsoft.com/office/drawing/2015/10/21/chartex" xmlns:cx3="http://schemas.microsoft.com/office/drawing/2016/5/9/chartex" xmlns:cx4="http://schemas.microsoft.com/office/drawing/2016/5/10/chartex" xmlns:cx5="http://schemas.microsoft.com/office/drawing/2016/5/11/chartex" xmlns:cx6="http://schemas.microsoft.com/office/drawing/2016/5/12/chartex" xmlns:cx7="http://schemas.microsoft.com/office/drawing/2016/5/13/chartex" xmlns:cx8="http://schemas.microsoft.com/office/drawing/2016/5/14/chartex" xmlns:mc="http://schemas.openxmlformats.org/markup-compatibility/2006" xmlns:aink="http://schemas.microsoft.com/office/drawing/2016/ink" xmlns:am3d="http://schemas.microsoft.com/office/drawing/2017/model3d" xmlns:o="urn:schemas-microsoft-com:office:office" xmlns:r="http://schemas.openxmlformats.org/officeDocument/2006/relationships" xmlns:m="http://schemas.openxmlformats.org/officeDocument/2006/math" xmlns:v="urn:schemas-microsoft-com:vml" xmlns:wp14="http://schemas.microsoft.com/office/word/2010/wordprocessingDrawing" xmlns:wp="http://schemas.openxmlformats.org/drawingml/2006/wordprocessingDrawing" xmlns:w10="urn:schemas-microsoft-com:office:word" xmlns:w="http://schemas.openxmlformats.org/wordprocessingml/2006/main" xmlns:w14="http://schemas.microsoft.com/office/word/2010/wordml" xmlns:w15="http://schemas.microsoft.com/office/word/2012/wordml" xmlns:w16cid="http://schemas.microsoft.com/office/word/2016/wordml/cid" xmlns:w16se="http://schemas.microsoft.com/office/word/2015/wordml/symex" xmlns:wpg="http://schemas.microsoft.com/office/word/2010/wordprocessingGroup" xmlns:wpi="http://schemas.microsoft.com/office/word/2010/wordprocessingInk" xmlns:wne="http://schemas.microsoft.com/office/word/2006/wordml" xmlns:wps="http://schemas.microsoft.com/office/word/2010/wordprocessingShape" mc:Ignorable="w14 w15 w16se w16cid wp14">
   <w:p>
     <w:pPr>
       <w:pStyle w:val="Corpodetexto"/>
@@ -6201,17 +7211,17 @@
     </w:pPr>
     <w:r>
       <w:pict w14:anchorId="2A5D8BEC">
-        <v:group id="_x0000_s1037" style="position:absolute;margin-left:90pt;margin-top:45.7pt;width:432.1pt;height:.5pt;z-index:-16042496;mso-position-horizontal-relative:page;mso-position-vertical-relative:page" coordorigin="1800,914" coordsize="8642,10">
-          <v:line id="_x0000_s1040" style="position:absolute" from="1800,919" to="6121,919" strokeweight=".48pt"/>
-          <v:rect id="_x0000_s1039" style="position:absolute;left:6121;top:914;width:10;height:10" fillcolor="black" stroked="f"/>
-          <v:line id="_x0000_s1038" style="position:absolute" from="6131,919" to="10442,919" strokeweight=".48pt"/>
+        <v:group id="_x0000_s2061" style="position:absolute;margin-left:90pt;margin-top:45.7pt;width:432.1pt;height:.5pt;z-index:-16042496;mso-position-horizontal-relative:page;mso-position-vertical-relative:page" coordorigin="1800,914" coordsize="8642,10">
+          <v:line id="_x0000_s2064" style="position:absolute" from="1800,919" to="6121,919" strokeweight=".48pt"/>
+          <v:rect id="_x0000_s2063" style="position:absolute;left:6121;top:914;width:10;height:10" fillcolor="black" stroked="f"/>
+          <v:line id="_x0000_s2062" style="position:absolute" from="6131,919" to="10442,919" strokeweight=".48pt"/>
           <w10:wrap anchorx="page" anchory="page"/>
         </v:group>
       </w:pict>
     </w:r>
     <w:r>
       <w:pict w14:anchorId="61CDA57D">
-        <v:line id="_x0000_s1036" style="position:absolute;z-index:-16041984;mso-position-horizontal-relative:page;mso-position-vertical-relative:page" from="88.55pt,93.6pt" to="523.5pt,93.6pt" strokecolor="#1f487c" strokeweight="2.16pt">
+        <v:line id="_x0000_s2060" style="position:absolute;z-index:-16041984;mso-position-horizontal-relative:page;mso-position-vertical-relative:page" from="88.55pt,93.6pt" to="523.5pt,93.6pt" strokecolor="#1f487c" strokeweight="2.16pt">
           <w10:wrap anchorx="page" anchory="page"/>
         </v:line>
       </w:pict>
@@ -6222,7 +7232,7 @@
           <v:stroke joinstyle="miter"/>
           <v:path gradientshapeok="t" o:connecttype="rect"/>
         </v:shapetype>
-        <v:shape id="_x0000_s1035" type="#_x0000_t202" style="position:absolute;margin-left:94.4pt;margin-top:45.3pt;width:104.4pt;height:11.75pt;z-index:-16041472;mso-position-horizontal-relative:page;mso-position-vertical-relative:page" filled="f" stroked="f">
+        <v:shape id="_x0000_s2059" type="#_x0000_t202" style="position:absolute;margin-left:94.4pt;margin-top:45.3pt;width:104.4pt;height:11.75pt;z-index:-16041472;mso-position-horizontal-relative:page;mso-position-vertical-relative:page" filled="f" stroked="f">
           <v:textbox inset="0,0,0,0">
             <w:txbxContent>
               <w:p>
@@ -6237,13 +7247,7 @@
                   <w:rPr>
                     <w:sz w:val="16"/>
                   </w:rPr>
-                  <w:t xml:space="preserve">Documento </w:t>
-                </w:r>
-                <w:r>
-                  <w:rPr>
-                    <w:sz w:val="16"/>
-                  </w:rPr>
-                  <w:t>de Requisitos</w:t>
+                  <w:t>Documento de Requisitos</w:t>
                 </w:r>
               </w:p>
             </w:txbxContent>
@@ -6254,7 +7258,7 @@
     </w:r>
     <w:r>
       <w:pict w14:anchorId="601A1E38">
-        <v:shape id="_x0000_s1034" type="#_x0000_t202" style="position:absolute;margin-left:467.7pt;margin-top:45.3pt;width:50pt;height:11.75pt;z-index:-16040960;mso-position-horizontal-relative:page;mso-position-vertical-relative:page" filled="f" stroked="f">
+        <v:shape id="_x0000_s2058" type="#_x0000_t202" style="position:absolute;margin-left:467.7pt;margin-top:45.3pt;width:50pt;height:11.75pt;z-index:-16040960;mso-position-horizontal-relative:page;mso-position-vertical-relative:page" filled="f" stroked="f">
           <v:textbox inset="0,0,0,0">
             <w:txbxContent>
               <w:p>
@@ -6280,7 +7284,7 @@
     </w:r>
     <w:r>
       <w:pict w14:anchorId="6506363D">
-        <v:shape id="_x0000_s1033" type="#_x0000_t202" style="position:absolute;margin-left:89pt;margin-top:71.1pt;width:117.95pt;height:21.45pt;z-index:-16040448;mso-position-horizontal-relative:page;mso-position-vertical-relative:page" filled="f" stroked="f">
+        <v:shape id="_x0000_s2057" type="#_x0000_t202" style="position:absolute;margin-left:89pt;margin-top:71.1pt;width:117.95pt;height:21.45pt;z-index:-16040448;mso-position-horizontal-relative:page;mso-position-vertical-relative:page" filled="f" stroked="f">
           <v:textbox inset="0,0,0,0">
             <w:txbxContent>
               <w:p>
@@ -6332,7 +7336,7 @@
 </file>
 
 <file path=word/numbering.xml><?xml version="1.0" encoding="utf-8"?>
-<w:numbering xmlns:wpc="http://schemas.microsoft.com/office/word/2010/wordprocessingCanvas" xmlns:cx="http://schemas.microsoft.com/office/drawing/2014/chartex" xmlns:cx1="http://schemas.microsoft.com/office/drawing/2015/9/8/chartex" xmlns:cx2="http://schemas.microsoft.com/office/drawing/2015/10/21/chartex" xmlns:cx3="http://schemas.microsoft.com/office/drawing/2016/5/9/chartex" xmlns:cx4="http://schemas.microsoft.com/office/drawing/2016/5/10/chartex" xmlns:cx5="http://schemas.microsoft.com/office/drawing/2016/5/11/chartex" xmlns:cx6="http://schemas.microsoft.com/office/drawing/2016/5/12/chartex" xmlns:cx7="http://schemas.microsoft.com/office/drawing/2016/5/13/chartex" xmlns:cx8="http://schemas.microsoft.com/office/drawing/2016/5/14/chartex" xmlns:mc="http://schemas.openxmlformats.org/markup-compatibility/2006" xmlns:aink="http://schemas.microsoft.com/office/drawing/2016/ink" xmlns:am3d="http://schemas.microsoft.com/office/drawing/2017/model3d" xmlns:o="urn:schemas-microsoft-com:office:office" xmlns:r="http://schemas.openxmlformats.org/officeDocument/2006/relationships" xmlns:m="http://schemas.openxmlformats.org/officeDocument/2006/math" xmlns:v="urn:schemas-microsoft-com:vml" xmlns:wp14="http://schemas.microsoft.com/office/word/2010/wordprocessingDrawing" xmlns:wp="http://schemas.openxmlformats.org/drawingml/2006/wordprocessingDrawing" xmlns:w10="urn:schemas-microsoft-com:office:word" xmlns:w="http://schemas.openxmlformats.org/wordprocessingml/2006/main" xmlns:w14="http://schemas.microsoft.com/office/word/2010/wordml" xmlns:w15="http://schemas.microsoft.com/office/word/2012/wordml" xmlns:w16cex="http://schemas.microsoft.com/office/word/2018/wordml/cex" xmlns:w16cid="http://schemas.microsoft.com/office/word/2016/wordml/cid" xmlns:w16="http://schemas.microsoft.com/office/word/2018/wordml" xmlns:w16sdtdh="http://schemas.microsoft.com/office/word/2020/wordml/sdtdatahash" xmlns:w16se="http://schemas.microsoft.com/office/word/2015/wordml/symex" xmlns:wpg="http://schemas.microsoft.com/office/word/2010/wordprocessingGroup" xmlns:wpi="http://schemas.microsoft.com/office/word/2010/wordprocessingInk" xmlns:wne="http://schemas.microsoft.com/office/word/2006/wordml" xmlns:wps="http://schemas.microsoft.com/office/word/2010/wordprocessingShape" mc:Ignorable="w14 w15 w16se w16cid w16 w16cex w16sdtdh wp14">
+<w:numbering xmlns:wpc="http://schemas.microsoft.com/office/word/2010/wordprocessingCanvas" xmlns:cx="http://schemas.microsoft.com/office/drawing/2014/chartex" xmlns:cx1="http://schemas.microsoft.com/office/drawing/2015/9/8/chartex" xmlns:cx2="http://schemas.microsoft.com/office/drawing/2015/10/21/chartex" xmlns:cx3="http://schemas.microsoft.com/office/drawing/2016/5/9/chartex" xmlns:cx4="http://schemas.microsoft.com/office/drawing/2016/5/10/chartex" xmlns:cx5="http://schemas.microsoft.com/office/drawing/2016/5/11/chartex" xmlns:cx6="http://schemas.microsoft.com/office/drawing/2016/5/12/chartex" xmlns:cx7="http://schemas.microsoft.com/office/drawing/2016/5/13/chartex" xmlns:cx8="http://schemas.microsoft.com/office/drawing/2016/5/14/chartex" xmlns:mc="http://schemas.openxmlformats.org/markup-compatibility/2006" xmlns:aink="http://schemas.microsoft.com/office/drawing/2016/ink" xmlns:am3d="http://schemas.microsoft.com/office/drawing/2017/model3d" xmlns:o="urn:schemas-microsoft-com:office:office" xmlns:r="http://schemas.openxmlformats.org/officeDocument/2006/relationships" xmlns:m="http://schemas.openxmlformats.org/officeDocument/2006/math" xmlns:v="urn:schemas-microsoft-com:vml" xmlns:wp14="http://schemas.microsoft.com/office/word/2010/wordprocessingDrawing" xmlns:wp="http://schemas.openxmlformats.org/drawingml/2006/wordprocessingDrawing" xmlns:w10="urn:schemas-microsoft-com:office:word" xmlns:w="http://schemas.openxmlformats.org/wordprocessingml/2006/main" xmlns:w14="http://schemas.microsoft.com/office/word/2010/wordml" xmlns:w15="http://schemas.microsoft.com/office/word/2012/wordml" xmlns:w16cid="http://schemas.microsoft.com/office/word/2016/wordml/cid" xmlns:w16se="http://schemas.microsoft.com/office/word/2015/wordml/symex" xmlns:wpg="http://schemas.microsoft.com/office/word/2010/wordprocessingGroup" xmlns:wpi="http://schemas.microsoft.com/office/word/2010/wordprocessingInk" xmlns:wne="http://schemas.microsoft.com/office/word/2006/wordml" xmlns:wps="http://schemas.microsoft.com/office/word/2010/wordprocessingShape" mc:Ignorable="w14 w15 w16se w16cid wp14">
   <w:abstractNum w:abstractNumId="0" w15:restartNumberingAfterBreak="0">
     <w:nsid w:val="5CFF5EC1"/>
     <w:multiLevelType w:val="multilevel"/>
@@ -6344,7 +7348,6 @@
       <w:lvlJc w:val="left"/>
       <w:pPr>
         <w:ind w:left="599" w:hanging="440"/>
-        <w:jc w:val="left"/>
       </w:pPr>
       <w:rPr>
         <w:rFonts w:ascii="Times New Roman" w:eastAsia="Times New Roman" w:hAnsi="Times New Roman" w:cs="Times New Roman" w:hint="default"/>
@@ -6363,7 +7366,6 @@
       <w:lvlJc w:val="left"/>
       <w:pPr>
         <w:ind w:left="1041" w:hanging="661"/>
-        <w:jc w:val="left"/>
       </w:pPr>
       <w:rPr>
         <w:rFonts w:ascii="Tahoma" w:eastAsia="Tahoma" w:hAnsi="Tahoma" w:cs="Tahoma" w:hint="default"/>
@@ -6472,7 +7474,6 @@
       <w:lvlJc w:val="left"/>
       <w:pPr>
         <w:ind w:left="592" w:hanging="433"/>
-        <w:jc w:val="left"/>
       </w:pPr>
       <w:rPr>
         <w:rFonts w:ascii="Verdana" w:eastAsia="Verdana" w:hAnsi="Verdana" w:cs="Verdana" w:hint="default"/>
@@ -6492,7 +7493,6 @@
       <w:lvlJc w:val="left"/>
       <w:pPr>
         <w:ind w:left="1019" w:hanging="860"/>
-        <w:jc w:val="left"/>
       </w:pPr>
       <w:rPr>
         <w:rFonts w:ascii="Tahoma" w:eastAsia="Tahoma" w:hAnsi="Tahoma" w:cs="Tahoma" w:hint="default"/>
@@ -6601,7 +7601,7 @@
 </file>
 
 <file path=word/styles.xml><?xml version="1.0" encoding="utf-8"?>
-<w:styles xmlns:mc="http://schemas.openxmlformats.org/markup-compatibility/2006" xmlns:r="http://schemas.openxmlformats.org/officeDocument/2006/relationships" xmlns:w="http://schemas.openxmlformats.org/wordprocessingml/2006/main" xmlns:w14="http://schemas.microsoft.com/office/word/2010/wordml" xmlns:w15="http://schemas.microsoft.com/office/word/2012/wordml" xmlns:w16cex="http://schemas.microsoft.com/office/word/2018/wordml/cex" xmlns:w16cid="http://schemas.microsoft.com/office/word/2016/wordml/cid" xmlns:w16="http://schemas.microsoft.com/office/word/2018/wordml" xmlns:w16sdtdh="http://schemas.microsoft.com/office/word/2020/wordml/sdtdatahash" xmlns:w16se="http://schemas.microsoft.com/office/word/2015/wordml/symex" mc:Ignorable="w14 w15 w16se w16cid w16 w16cex w16sdtdh">
+<w:styles xmlns:mc="http://schemas.openxmlformats.org/markup-compatibility/2006" xmlns:r="http://schemas.openxmlformats.org/officeDocument/2006/relationships" xmlns:w="http://schemas.openxmlformats.org/wordprocessingml/2006/main" xmlns:w14="http://schemas.microsoft.com/office/word/2010/wordml" xmlns:w15="http://schemas.microsoft.com/office/word/2012/wordml" xmlns:w16cid="http://schemas.microsoft.com/office/word/2016/wordml/cid" xmlns:w16se="http://schemas.microsoft.com/office/word/2015/wordml/symex" mc:Ignorable="w14 w15 w16se w16cid">
   <w:docDefaults>
     <w:rPrDefault>
       <w:rPr>
@@ -6619,7 +7619,7 @@
       </w:pPr>
     </w:pPrDefault>
   </w:docDefaults>
-  <w:latentStyles w:defLockedState="0" w:defUIPriority="99" w:defSemiHidden="0" w:defUnhideWhenUsed="0" w:defQFormat="0" w:count="376">
+  <w:latentStyles w:defLockedState="0" w:defUIPriority="99" w:defSemiHidden="0" w:defUnhideWhenUsed="0" w:defQFormat="0" w:count="375">
     <w:lsdException w:name="Normal" w:uiPriority="0" w:qFormat="1"/>
     <w:lsdException w:name="heading 1" w:uiPriority="9" w:qFormat="1"/>
     <w:lsdException w:name="heading 2" w:semiHidden="1" w:uiPriority="9" w:unhideWhenUsed="1" w:qFormat="1"/>
@@ -6995,7 +7995,6 @@
     <w:lsdException w:name="Smart Hyperlink" w:semiHidden="1" w:unhideWhenUsed="1"/>
     <w:lsdException w:name="Hashtag" w:semiHidden="1" w:unhideWhenUsed="1"/>
     <w:lsdException w:name="Unresolved Mention" w:semiHidden="1" w:unhideWhenUsed="1"/>
-    <w:lsdException w:name="Smart Link" w:semiHidden="1" w:unhideWhenUsed="1"/>
   </w:latentStyles>
   <w:style w:type="paragraph" w:default="1" w:styleId="Normal">
     <w:name w:val="Normal"/>

</xml_diff>